<commit_message>
Visio Not Printing Inside Tables
</commit_message>
<xml_diff>
--- a/Challenges.docx
+++ b/Challenges.docx
@@ -11,11 +11,19 @@
       </w:pPr>
       <w:bookmarkStart w:id="0" w:name="_Hlk100048611"/>
       <w:bookmarkEnd w:id="0"/>
+      <w:proofErr w:type="gramStart"/>
       <w:r>
         <w:rPr>
           <w:sz w:val="36"/>
         </w:rPr>
-        <w:t>Name:______________________</w:t>
+        <w:t>Name:_</w:t>
+      </w:r>
+      <w:proofErr w:type="gramEnd"/>
+      <w:r>
+        <w:rPr>
+          <w:sz w:val="36"/>
+        </w:rPr>
+        <w:t>_____________________</w:t>
       </w:r>
       <w:r>
         <w:rPr>
@@ -349,7 +357,7 @@
                 <w:noProof/>
                 <w:webHidden/>
               </w:rPr>
-              <w:t>9</w:t>
+              <w:t>8</w:t>
             </w:r>
             <w:r>
               <w:rPr>
@@ -1119,7 +1127,7 @@
                 <w:noProof/>
                 <w:webHidden/>
               </w:rPr>
-              <w:t>21</w:t>
+              <w:t>20</w:t>
             </w:r>
             <w:r>
               <w:rPr>
@@ -1189,7 +1197,7 @@
                 <w:noProof/>
                 <w:webHidden/>
               </w:rPr>
-              <w:t>22</w:t>
+              <w:t>21</w:t>
             </w:r>
             <w:r>
               <w:rPr>
@@ -1267,7 +1275,7 @@
                 <w:noProof/>
                 <w:webHidden/>
               </w:rPr>
-              <w:t>23</w:t>
+              <w:t>22</w:t>
             </w:r>
             <w:r>
               <w:rPr>
@@ -1337,7 +1345,7 @@
                 <w:noProof/>
                 <w:webHidden/>
               </w:rPr>
-              <w:t>24</w:t>
+              <w:t>23</w:t>
             </w:r>
             <w:r>
               <w:rPr>
@@ -1407,7 +1415,7 @@
                 <w:noProof/>
                 <w:webHidden/>
               </w:rPr>
-              <w:t>24</w:t>
+              <w:t>23</w:t>
             </w:r>
             <w:r>
               <w:rPr>
@@ -1477,7 +1485,7 @@
                 <w:noProof/>
                 <w:webHidden/>
               </w:rPr>
-              <w:t>27</w:t>
+              <w:t>25</w:t>
             </w:r>
             <w:r>
               <w:rPr>
@@ -2044,7 +2052,7 @@
       </w:r>
       <w:r>
         <w:pict w14:anchorId="6E759D8A">
-          <v:shape id="_x0000_i1027" type="#_x0000_t75" style="width:309.75pt;height:79.55pt">
+          <v:shape id="_x0000_i1027" type="#_x0000_t75" style="width:309.6pt;height:79.2pt">
             <v:imagedata r:id="rId19" o:title=""/>
           </v:shape>
         </w:pict>
@@ -2064,10 +2072,10 @@
       </w:r>
       <w:r>
         <w:object w:dxaOrig="10306" w:dyaOrig="2535" w14:anchorId="7B9117C2">
-          <v:shape id="_x0000_i1028" type="#_x0000_t75" style="width:309.75pt;height:79.55pt" o:ole="">
+          <v:shape id="_x0000_i1028" type="#_x0000_t75" style="width:309.6pt;height:79.2pt" o:ole="">
             <v:imagedata r:id="rId20" o:title=""/>
           </v:shape>
-          <o:OLEObject Type="Embed" ProgID="Visio.Drawing.15" ShapeID="_x0000_i1028" DrawAspect="Content" ObjectID="_1736055831" r:id="rId21"/>
+          <o:OLEObject Type="Embed" ProgID="Visio.Drawing.15" ShapeID="_x0000_i1028" DrawAspect="Content" ObjectID="_1736068589" r:id="rId21"/>
         </w:object>
       </w:r>
     </w:p>
@@ -2096,10 +2104,10 @@
       </w:pPr>
       <w:r>
         <w:object w:dxaOrig="13065" w:dyaOrig="1545" w14:anchorId="1A5026A2">
-          <v:shape id="_x0000_i1029" type="#_x0000_t75" style="width:424.45pt;height:50.25pt" o:ole="">
+          <v:shape id="_x0000_i1029" type="#_x0000_t75" style="width:424.8pt;height:50.4pt" o:ole="">
             <v:imagedata r:id="rId22" o:title=""/>
           </v:shape>
-          <o:OLEObject Type="Embed" ProgID="Visio.Drawing.15" ShapeID="_x0000_i1029" DrawAspect="Content" ObjectID="_1736055832" r:id="rId23"/>
+          <o:OLEObject Type="Embed" ProgID="Visio.Drawing.15" ShapeID="_x0000_i1029" DrawAspect="Content" ObjectID="_1736068590" r:id="rId23"/>
         </w:object>
       </w:r>
     </w:p>
@@ -2117,10 +2125,10 @@
       </w:r>
       <w:r>
         <w:object w:dxaOrig="13065" w:dyaOrig="1740" w14:anchorId="11C6DA68">
-          <v:shape id="_x0000_i1030" type="#_x0000_t75" style="width:424.45pt;height:57.75pt" o:ole="">
+          <v:shape id="_x0000_i1030" type="#_x0000_t75" style="width:424.8pt;height:57.6pt" o:ole="">
             <v:imagedata r:id="rId24" o:title=""/>
           </v:shape>
-          <o:OLEObject Type="Embed" ProgID="Visio.Drawing.15" ShapeID="_x0000_i1030" DrawAspect="Content" ObjectID="_1736055833" r:id="rId25"/>
+          <o:OLEObject Type="Embed" ProgID="Visio.Drawing.15" ShapeID="_x0000_i1030" DrawAspect="Content" ObjectID="_1736068591" r:id="rId25"/>
         </w:object>
       </w:r>
     </w:p>
@@ -2149,10 +2157,10 @@
       </w:pPr>
       <w:r>
         <w:object w:dxaOrig="15765" w:dyaOrig="1545" w14:anchorId="777C30A9">
-          <v:shape id="_x0000_i1031" type="#_x0000_t75" style="width:546.7pt;height:50.25pt" o:ole="">
+          <v:shape id="_x0000_i1031" type="#_x0000_t75" style="width:547.2pt;height:50.4pt" o:ole="">
             <v:imagedata r:id="rId26" o:title=""/>
           </v:shape>
-          <o:OLEObject Type="Embed" ProgID="Visio.Drawing.15" ShapeID="_x0000_i1031" DrawAspect="Content" ObjectID="_1736055834" r:id="rId27"/>
+          <o:OLEObject Type="Embed" ProgID="Visio.Drawing.15" ShapeID="_x0000_i1031" DrawAspect="Content" ObjectID="_1736068592" r:id="rId27"/>
         </w:object>
       </w:r>
     </w:p>
@@ -3679,10 +3687,10 @@
     <w:p>
       <w:r>
         <w:object w:dxaOrig="13845" w:dyaOrig="5505" w14:anchorId="5C9B4E47">
-          <v:shape id="_x0000_i1032" type="#_x0000_t75" style="width:582.7pt;height:230.25pt" o:ole="">
+          <v:shape id="_x0000_i1032" type="#_x0000_t75" style="width:583.2pt;height:230.4pt" o:ole="">
             <v:imagedata r:id="rId29" o:title=""/>
           </v:shape>
-          <o:OLEObject Type="Embed" ProgID="Visio.Drawing.15" ShapeID="_x0000_i1032" DrawAspect="Content" ObjectID="_1736055835" r:id="rId30"/>
+          <o:OLEObject Type="Embed" ProgID="Visio.Drawing.15" ShapeID="_x0000_i1032" DrawAspect="Content" ObjectID="_1736068593" r:id="rId30"/>
         </w:object>
       </w:r>
     </w:p>
@@ -3698,11 +3706,16 @@
       <w:r>
         <w:t xml:space="preserve">Note that Page 2 of “Map Init” will always be blank. This is so the </w:t>
       </w:r>
+      <w:proofErr w:type="spellStart"/>
       <w:r>
         <w:t>t</w:t>
       </w:r>
       <w:r>
-        <w:t xml:space="preserve">he first page will run once, and the event will never run again. Self-Switches are “persistent”, so even if you come back to this map later, it </w:t>
+        <w:t>he</w:t>
+      </w:r>
+      <w:proofErr w:type="spellEnd"/>
+      <w:r>
+        <w:t xml:space="preserve"> first page will run once, and the event will never run again. Self-Switches are “persistent”, so even if you come back to this map later, it </w:t>
       </w:r>
       <w:r>
         <w:t>will not run again.</w:t>
@@ -3873,8 +3886,13 @@
                               <w:pStyle w:val="Heading1"/>
                             </w:pPr>
                             <w:bookmarkStart w:id="2" w:name="_Toc97288832"/>
-                            <w:r>
-                              <w:t>Maploader Event</w:t>
+                            <w:proofErr w:type="spellStart"/>
+                            <w:r>
+                              <w:t>Maploader</w:t>
+                            </w:r>
+                            <w:proofErr w:type="spellEnd"/>
+                            <w:r>
+                              <w:t xml:space="preserve"> Event</w:t>
                             </w:r>
                             <w:bookmarkEnd w:id="2"/>
                           </w:p>
@@ -3916,8 +3934,13 @@
                         <w:pStyle w:val="Heading1"/>
                       </w:pPr>
                       <w:bookmarkStart w:id="3" w:name="_Toc97288832"/>
+                      <w:proofErr w:type="spellStart"/>
                       <w:r>
-                        <w:t>Maploader Event</w:t>
+                        <w:t>Maploader</w:t>
+                      </w:r>
+                      <w:proofErr w:type="spellEnd"/>
+                      <w:r>
+                        <w:t xml:space="preserve"> Event</w:t>
                       </w:r>
                       <w:bookmarkEnd w:id="3"/>
                     </w:p>
@@ -4147,12 +4170,14 @@
                                       <w:sz w:val="16"/>
                                     </w:rPr>
                                   </w:pPr>
+                                  <w:proofErr w:type="spellStart"/>
                                   <w:r>
                                     <w:rPr>
                                       <w:sz w:val="16"/>
                                     </w:rPr>
                                     <w:t>Maploader</w:t>
                                   </w:r>
+                                  <w:proofErr w:type="spellEnd"/>
                                 </w:p>
                               </w:tc>
                             </w:tr>
@@ -4437,12 +4462,14 @@
                                 <w:sz w:val="16"/>
                               </w:rPr>
                             </w:pPr>
+                            <w:proofErr w:type="spellStart"/>
                             <w:r>
                               <w:rPr>
                                 <w:sz w:val="16"/>
                               </w:rPr>
                               <w:t>Maploader</w:t>
                             </w:r>
+                            <w:proofErr w:type="spellEnd"/>
                           </w:p>
                         </w:tc>
                       </w:tr>
@@ -4584,10 +4611,10 @@
       </w:pPr>
       <w:r>
         <w:object w:dxaOrig="7755" w:dyaOrig="3615" w14:anchorId="107BF831">
-          <v:shape id="_x0000_i1033" type="#_x0000_t75" style="width:389.3pt;height:180pt" o:ole="">
+          <v:shape id="_x0000_i1033" type="#_x0000_t75" style="width:388.8pt;height:180pt" o:ole="">
             <v:imagedata r:id="rId31" o:title=""/>
           </v:shape>
-          <o:OLEObject Type="Embed" ProgID="Visio.Drawing.15" ShapeID="_x0000_i1033" DrawAspect="Content" ObjectID="_1736055836" r:id="rId32"/>
+          <o:OLEObject Type="Embed" ProgID="Visio.Drawing.15" ShapeID="_x0000_i1033" DrawAspect="Content" ObjectID="_1736068594" r:id="rId32"/>
         </w:object>
       </w:r>
     </w:p>
@@ -4842,6 +4869,8 @@
         </w:rPr>
         <w:t>Start by creating two new maps. For my first two maps I like to do the outside of my player’s home, and the inside as the second map. On the first map (the outside), create a Door event as shown below. On the inside map, create an “exit” event.</w:t>
       </w:r>
+      <w:bookmarkStart w:id="4" w:name="_GoBack"/>
+      <w:bookmarkEnd w:id="4"/>
     </w:p>
     <w:p>
       <w:pPr>
@@ -5005,10 +5034,10 @@
                                   </w:pPr>
                                   <w:r>
                                     <w:object w:dxaOrig="720" w:dyaOrig="690" w14:anchorId="688D87AE">
-                                      <v:shape id="_x0000_i1035" type="#_x0000_t75" style="width:21.75pt;height:21.75pt">
+                                      <v:shape id="_x0000_i1035" type="#_x0000_t75" style="width:21.6pt;height:21.6pt">
                                         <v:imagedata r:id="rId34" o:title=""/>
                                       </v:shape>
-                                      <o:OLEObject Type="Embed" ProgID="PBrush" ShapeID="_x0000_i1035" DrawAspect="Content" ObjectID="_1736055854" r:id="rId35"/>
+                                      <o:OLEObject Type="Embed" ProgID="PBrush" ShapeID="_x0000_i1035" DrawAspect="Content" ObjectID="_1736068612" r:id="rId35"/>
                                     </w:object>
                                   </w:r>
                                 </w:p>
@@ -5109,13 +5138,21 @@
                                     <w:rPr>
                                       <w:sz w:val="16"/>
                                     </w:rPr>
-                                    <w:t xml:space="preserve">Same As </w:t>
+                                    <w:t xml:space="preserve">Same </w:t>
                                   </w:r>
+                                  <w:proofErr w:type="gramStart"/>
                                   <w:r>
                                     <w:rPr>
                                       <w:sz w:val="16"/>
                                     </w:rPr>
-                                    <w:t>Character</w:t>
+                                    <w:t>As</w:t>
+                                  </w:r>
+                                  <w:proofErr w:type="gramEnd"/>
+                                  <w:r>
+                                    <w:rPr>
+                                      <w:sz w:val="16"/>
+                                    </w:rPr>
+                                    <w:t xml:space="preserve"> Character</w:t>
                                   </w:r>
                                 </w:p>
                               </w:tc>
@@ -5303,10 +5340,10 @@
                             </w:pPr>
                             <w:r>
                               <w:object w:dxaOrig="720" w:dyaOrig="690" w14:anchorId="688D87AE">
-                                <v:shape id="_x0000_i1035" type="#_x0000_t75" style="width:21.75pt;height:21.75pt">
+                                <v:shape id="_x0000_i1035" type="#_x0000_t75" style="width:21.6pt;height:21.6pt">
                                   <v:imagedata r:id="rId34" o:title=""/>
                                 </v:shape>
-                                <o:OLEObject Type="Embed" ProgID="PBrush" ShapeID="_x0000_i1035" DrawAspect="Content" ObjectID="_1736055854" r:id="rId36"/>
+                                <o:OLEObject Type="Embed" ProgID="PBrush" ShapeID="_x0000_i1035" DrawAspect="Content" ObjectID="_1736068612" r:id="rId36"/>
                               </w:object>
                             </w:r>
                           </w:p>
@@ -5407,13 +5444,21 @@
                               <w:rPr>
                                 <w:sz w:val="16"/>
                               </w:rPr>
-                              <w:t xml:space="preserve">Same As </w:t>
-                            </w:r>
-                            <w:r>
-                              <w:rPr>
-                                <w:sz w:val="16"/>
-                              </w:rPr>
-                              <w:t>Character</w:t>
+                              <w:t xml:space="preserve">Same </w:t>
+                            </w:r>
+                            <w:proofErr w:type="gramStart"/>
+                            <w:r>
+                              <w:rPr>
+                                <w:sz w:val="16"/>
+                              </w:rPr>
+                              <w:t>As</w:t>
+                            </w:r>
+                            <w:proofErr w:type="gramEnd"/>
+                            <w:r>
+                              <w:rPr>
+                                <w:sz w:val="16"/>
+                              </w:rPr>
+                              <w:t xml:space="preserve"> Character</w:t>
                             </w:r>
                           </w:p>
                         </w:tc>
@@ -6087,156 +6132,236 @@
     <w:p/>
     <w:p>
       <w:r>
-        <w:t>Follow this flow chart to allow the door to swing open and make the player walk through before transfer</w:t>
-      </w:r>
-      <w:bookmarkStart w:id="4" w:name="_GoBack"/>
-      <w:bookmarkEnd w:id="4"/>
-      <w:r>
-        <w:t>ring them</w:t>
+        <w:t xml:space="preserve">Follow this flow chart to allow the door to swing open and make the player walk through before transferring </w:t>
+      </w:r>
+      <w:proofErr w:type="spellStart"/>
+      <w:r>
+        <w:t>them</w:t>
       </w:r>
       <w:r>
         <w:t>p</w:t>
       </w:r>
+      <w:proofErr w:type="spellEnd"/>
       <w:r>
         <w:t xml:space="preserve"> to the new map:</w:t>
-      </w:r>
-    </w:p>
-    <w:p>
-      <w:r>
-        <w:rPr>
-          <w:noProof/>
-        </w:rPr>
-        <w:drawing>
-          <wp:anchor distT="0" distB="0" distL="114300" distR="114300" simplePos="0" relativeHeight="251702317" behindDoc="0" locked="0" layoutInCell="1" allowOverlap="1" wp14:anchorId="5DB0D06B" wp14:editId="5671C982">
-            <wp:simplePos x="0" y="0"/>
-            <wp:positionH relativeFrom="column">
-              <wp:posOffset>5422826</wp:posOffset>
-            </wp:positionH>
-            <wp:positionV relativeFrom="paragraph">
-              <wp:posOffset>494665</wp:posOffset>
-            </wp:positionV>
-            <wp:extent cx="1426210" cy="2701925"/>
-            <wp:effectExtent l="0" t="0" r="2540" b="3175"/>
-            <wp:wrapNone/>
-            <wp:docPr id="39" name="Picture 39"/>
-            <wp:cNvGraphicFramePr>
-              <a:graphicFrameLocks xmlns:a="http://schemas.openxmlformats.org/drawingml/2006/main" noChangeAspect="1"/>
-            </wp:cNvGraphicFramePr>
-            <a:graphic xmlns:a="http://schemas.openxmlformats.org/drawingml/2006/main">
-              <a:graphicData uri="http://schemas.openxmlformats.org/drawingml/2006/picture">
-                <pic:pic xmlns:pic="http://schemas.openxmlformats.org/drawingml/2006/picture">
-                  <pic:nvPicPr>
-                    <pic:cNvPr id="1" name=""/>
-                    <pic:cNvPicPr/>
-                  </pic:nvPicPr>
-                  <pic:blipFill>
-                    <a:blip r:embed="rId37">
-                      <a:extLst>
-                        <a:ext uri="{28A0092B-C50C-407E-A947-70E740481C1C}">
-                          <a14:useLocalDpi xmlns:a14="http://schemas.microsoft.com/office/drawing/2010/main" val="0"/>
-                        </a:ext>
-                      </a:extLst>
-                    </a:blip>
-                    <a:stretch>
-                      <a:fillRect/>
-                    </a:stretch>
-                  </pic:blipFill>
-                  <pic:spPr>
-                    <a:xfrm>
-                      <a:off x="0" y="0"/>
-                      <a:ext cx="1426210" cy="2701925"/>
-                    </a:xfrm>
-                    <a:prstGeom prst="rect">
-                      <a:avLst/>
-                    </a:prstGeom>
-                  </pic:spPr>
-                </pic:pic>
-              </a:graphicData>
-            </a:graphic>
-          </wp:anchor>
-        </w:drawing>
-      </w:r>
-      <w:r>
-        <w:object w:dxaOrig="10725" w:dyaOrig="7485" w14:anchorId="0DF3767E">
-          <v:shape id="_x0000_i1094" type="#_x0000_t75" style="width:409.4pt;height:283pt" o:ole="">
-            <v:imagedata r:id="rId38" o:title=""/>
-          </v:shape>
-          <o:OLEObject Type="Embed" ProgID="Visio.Drawing.15" ShapeID="_x0000_i1094" DrawAspect="Content" ObjectID="_1736055837" r:id="rId39"/>
-        </w:object>
-      </w:r>
-    </w:p>
-    <w:p>
-      <w:pPr>
-        <w:spacing w:before="240" w:line="360" w:lineRule="auto"/>
-      </w:pPr>
-      <w:r>
-        <w:t>Then follow this flow chart to create a exit area on the other map, that when stepped on, moves you back to the first map.</w:t>
-      </w:r>
-      <w:r>
-        <w:rPr>
-          <w:noProof/>
-        </w:rPr>
-        <w:drawing>
-          <wp:inline distT="0" distB="0" distL="0" distR="0" wp14:anchorId="6F7DBE24" wp14:editId="45F45ADF">
-            <wp:extent cx="1725796" cy="2225615"/>
-            <wp:effectExtent l="0" t="0" r="8255" b="3810"/>
-            <wp:docPr id="52" name="Picture 52"/>
-            <wp:cNvGraphicFramePr>
-              <a:graphicFrameLocks xmlns:a="http://schemas.openxmlformats.org/drawingml/2006/main" noChangeAspect="1"/>
-            </wp:cNvGraphicFramePr>
-            <a:graphic xmlns:a="http://schemas.openxmlformats.org/drawingml/2006/main">
-              <a:graphicData uri="http://schemas.openxmlformats.org/drawingml/2006/picture">
-                <pic:pic xmlns:pic="http://schemas.openxmlformats.org/drawingml/2006/picture">
-                  <pic:nvPicPr>
-                    <pic:cNvPr id="1" name=""/>
-                    <pic:cNvPicPr/>
-                  </pic:nvPicPr>
-                  <pic:blipFill>
-                    <a:blip r:embed="rId40"/>
-                    <a:stretch>
-                      <a:fillRect/>
-                    </a:stretch>
-                  </pic:blipFill>
-                  <pic:spPr>
-                    <a:xfrm>
-                      <a:off x="0" y="0"/>
-                      <a:ext cx="1734150" cy="2236389"/>
-                    </a:xfrm>
-                    <a:prstGeom prst="rect">
-                      <a:avLst/>
-                    </a:prstGeom>
-                  </pic:spPr>
-                </pic:pic>
-              </a:graphicData>
-            </a:graphic>
-          </wp:inline>
-        </w:drawing>
-      </w:r>
-      <w:r>
-        <w:tab/>
-      </w:r>
-      <w:r>
-        <w:tab/>
-      </w:r>
-      <w:r>
-        <w:object w:dxaOrig="10471" w:dyaOrig="5505" w14:anchorId="53D666FB">
-          <v:shape id="_x0000_i1096" type="#_x0000_t75" style="width:345.75pt;height:181.65pt" o:ole="">
-            <v:imagedata r:id="rId41" o:title=""/>
-          </v:shape>
-          <o:OLEObject Type="Embed" ProgID="Visio.Drawing.15" ShapeID="_x0000_i1096" DrawAspect="Content" ObjectID="_1736055838" r:id="rId42"/>
-        </w:object>
       </w:r>
     </w:p>
     <w:tbl>
       <w:tblPr>
         <w:tblStyle w:val="TableGrid"/>
-        <w:tblW w:w="10903" w:type="dxa"/>
+        <w:tblW w:w="0" w:type="auto"/>
+        <w:tblBorders>
+          <w:insideH w:val="none" w:sz="0" w:space="0" w:color="auto"/>
+          <w:insideV w:val="none" w:sz="0" w:space="0" w:color="auto"/>
+        </w:tblBorders>
         <w:tblLook w:val="04A0" w:firstRow="1" w:lastRow="0" w:firstColumn="1" w:lastColumn="0" w:noHBand="0" w:noVBand="1"/>
       </w:tblPr>
       <w:tblGrid>
-        <w:gridCol w:w="9455"/>
-        <w:gridCol w:w="1448"/>
+        <w:gridCol w:w="8400"/>
+        <w:gridCol w:w="2505"/>
       </w:tblGrid>
+      <w:tr>
+        <w:tc>
+          <w:tcPr>
+            <w:tcW w:w="5452" w:type="dxa"/>
+            <w:vAlign w:val="center"/>
+          </w:tcPr>
+          <w:p>
+            <w:pPr>
+              <w:jc w:val="center"/>
+            </w:pPr>
+            <w:r>
+              <w:object w:dxaOrig="10725" w:dyaOrig="7485" w14:anchorId="6A78FBEE">
+                <v:shape id="_x0000_i1110" type="#_x0000_t75" style="width:410.4pt;height:280.8pt" o:ole="">
+                  <v:imagedata r:id="rId37" o:title=""/>
+                </v:shape>
+                <o:OLEObject Type="Embed" ProgID="Visio.Drawing.15" ShapeID="_x0000_i1110" DrawAspect="Content" ObjectID="_1736068595" r:id="rId38"/>
+              </w:object>
+            </w:r>
+          </w:p>
+        </w:tc>
+        <w:tc>
+          <w:tcPr>
+            <w:tcW w:w="5453" w:type="dxa"/>
+            <w:vAlign w:val="center"/>
+          </w:tcPr>
+          <w:p>
+            <w:pPr>
+              <w:jc w:val="center"/>
+            </w:pPr>
+            <w:r>
+              <w:rPr>
+                <w:noProof/>
+              </w:rPr>
+              <w:drawing>
+                <wp:anchor distT="0" distB="0" distL="114300" distR="114300" simplePos="0" relativeHeight="251703341" behindDoc="0" locked="0" layoutInCell="1" allowOverlap="1" wp14:anchorId="690D2908" wp14:editId="38EC0E85">
+                  <wp:simplePos x="0" y="0"/>
+                  <wp:positionH relativeFrom="column">
+                    <wp:posOffset>-2540</wp:posOffset>
+                  </wp:positionH>
+                  <wp:positionV relativeFrom="paragraph">
+                    <wp:posOffset>8890</wp:posOffset>
+                  </wp:positionV>
+                  <wp:extent cx="1426210" cy="2701925"/>
+                  <wp:effectExtent l="0" t="0" r="2540" b="3175"/>
+                  <wp:wrapNone/>
+                  <wp:docPr id="39" name="Picture 39"/>
+                  <wp:cNvGraphicFramePr>
+                    <a:graphicFrameLocks xmlns:a="http://schemas.openxmlformats.org/drawingml/2006/main" noChangeAspect="1"/>
+                  </wp:cNvGraphicFramePr>
+                  <a:graphic xmlns:a="http://schemas.openxmlformats.org/drawingml/2006/main">
+                    <a:graphicData uri="http://schemas.openxmlformats.org/drawingml/2006/picture">
+                      <pic:pic xmlns:pic="http://schemas.openxmlformats.org/drawingml/2006/picture">
+                        <pic:nvPicPr>
+                          <pic:cNvPr id="1" name=""/>
+                          <pic:cNvPicPr/>
+                        </pic:nvPicPr>
+                        <pic:blipFill>
+                          <a:blip r:embed="rId39">
+                            <a:extLst>
+                              <a:ext uri="{28A0092B-C50C-407E-A947-70E740481C1C}">
+                                <a14:useLocalDpi xmlns:a14="http://schemas.microsoft.com/office/drawing/2010/main" val="0"/>
+                              </a:ext>
+                            </a:extLst>
+                          </a:blip>
+                          <a:stretch>
+                            <a:fillRect/>
+                          </a:stretch>
+                        </pic:blipFill>
+                        <pic:spPr>
+                          <a:xfrm>
+                            <a:off x="0" y="0"/>
+                            <a:ext cx="1426210" cy="2701925"/>
+                          </a:xfrm>
+                          <a:prstGeom prst="rect">
+                            <a:avLst/>
+                          </a:prstGeom>
+                        </pic:spPr>
+                      </pic:pic>
+                    </a:graphicData>
+                  </a:graphic>
+                </wp:anchor>
+              </w:drawing>
+            </w:r>
+          </w:p>
+        </w:tc>
+      </w:tr>
+    </w:tbl>
+    <w:p>
+      <w:pPr>
+        <w:spacing w:line="360" w:lineRule="auto"/>
+      </w:pPr>
+      <w:r>
+        <w:t xml:space="preserve">Then follow this flow chart to create </w:t>
+      </w:r>
+      <w:proofErr w:type="spellStart"/>
+      <w:proofErr w:type="gramStart"/>
+      <w:r>
+        <w:t>a</w:t>
+      </w:r>
+      <w:proofErr w:type="spellEnd"/>
+      <w:proofErr w:type="gramEnd"/>
+      <w:r>
+        <w:t xml:space="preserve"> exit area on the other map, that when stepped on, moves you back to the first map.</w:t>
+      </w:r>
+    </w:p>
+    <w:tbl>
+      <w:tblPr>
+        <w:tblStyle w:val="TableGrid"/>
+        <w:tblW w:w="0" w:type="auto"/>
+        <w:tblLook w:val="04A0" w:firstRow="1" w:lastRow="0" w:firstColumn="1" w:lastColumn="0" w:noHBand="0" w:noVBand="1"/>
+      </w:tblPr>
+      <w:tblGrid>
+        <w:gridCol w:w="3778"/>
+        <w:gridCol w:w="5677"/>
+        <w:gridCol w:w="1450"/>
+      </w:tblGrid>
+      <w:tr>
+        <w:tc>
+          <w:tcPr>
+            <w:tcW w:w="3778" w:type="dxa"/>
+            <w:tcBorders>
+              <w:top w:val="single" w:sz="4" w:space="0" w:color="auto"/>
+              <w:left w:val="single" w:sz="4" w:space="0" w:color="auto"/>
+              <w:bottom w:val="single" w:sz="4" w:space="0" w:color="auto"/>
+              <w:right w:val="nil"/>
+            </w:tcBorders>
+            <w:vAlign w:val="center"/>
+          </w:tcPr>
+          <w:p>
+            <w:pPr>
+              <w:jc w:val="center"/>
+            </w:pPr>
+            <w:r>
+              <w:rPr>
+                <w:noProof/>
+              </w:rPr>
+              <w:drawing>
+                <wp:inline distT="0" distB="0" distL="0" distR="0" wp14:anchorId="31DFB1B2" wp14:editId="6DB0BCDF">
+                  <wp:extent cx="1725796" cy="2225615"/>
+                  <wp:effectExtent l="0" t="0" r="8255" b="3810"/>
+                  <wp:docPr id="52" name="Picture 52"/>
+                  <wp:cNvGraphicFramePr>
+                    <a:graphicFrameLocks xmlns:a="http://schemas.openxmlformats.org/drawingml/2006/main" noChangeAspect="1"/>
+                  </wp:cNvGraphicFramePr>
+                  <a:graphic xmlns:a="http://schemas.openxmlformats.org/drawingml/2006/main">
+                    <a:graphicData uri="http://schemas.openxmlformats.org/drawingml/2006/picture">
+                      <pic:pic xmlns:pic="http://schemas.openxmlformats.org/drawingml/2006/picture">
+                        <pic:nvPicPr>
+                          <pic:cNvPr id="1" name=""/>
+                          <pic:cNvPicPr/>
+                        </pic:nvPicPr>
+                        <pic:blipFill>
+                          <a:blip r:embed="rId40"/>
+                          <a:stretch>
+                            <a:fillRect/>
+                          </a:stretch>
+                        </pic:blipFill>
+                        <pic:spPr>
+                          <a:xfrm>
+                            <a:off x="0" y="0"/>
+                            <a:ext cx="1734150" cy="2236389"/>
+                          </a:xfrm>
+                          <a:prstGeom prst="rect">
+                            <a:avLst/>
+                          </a:prstGeom>
+                        </pic:spPr>
+                      </pic:pic>
+                    </a:graphicData>
+                  </a:graphic>
+                </wp:inline>
+              </w:drawing>
+            </w:r>
+          </w:p>
+        </w:tc>
+        <w:tc>
+          <w:tcPr>
+            <w:tcW w:w="7127" w:type="dxa"/>
+            <w:gridSpan w:val="2"/>
+            <w:tcBorders>
+              <w:top w:val="single" w:sz="4" w:space="0" w:color="auto"/>
+              <w:left w:val="nil"/>
+              <w:bottom w:val="single" w:sz="4" w:space="0" w:color="auto"/>
+              <w:right w:val="single" w:sz="4" w:space="0" w:color="auto"/>
+            </w:tcBorders>
+            <w:vAlign w:val="center"/>
+          </w:tcPr>
+          <w:p>
+            <w:pPr>
+              <w:spacing w:before="240" w:line="360" w:lineRule="auto"/>
+              <w:jc w:val="center"/>
+            </w:pPr>
+            <w:r>
+              <w:object w:dxaOrig="10471" w:dyaOrig="5505" w14:anchorId="05F6899D">
+                <v:shape id="_x0000_i1111" type="#_x0000_t75" style="width:345.6pt;height:180pt" o:ole="">
+                  <v:imagedata r:id="rId41" o:title=""/>
+                </v:shape>
+                <o:OLEObject Type="Embed" ProgID="Visio.Drawing.15" ShapeID="_x0000_i1111" DrawAspect="Content" ObjectID="_1736068596" r:id="rId42"/>
+              </w:object>
+            </w:r>
+          </w:p>
+        </w:tc>
+      </w:tr>
       <w:tr>
         <w:trPr>
           <w:trHeight w:val="1440"/>
@@ -6244,6 +6369,7 @@
         <w:tc>
           <w:tcPr>
             <w:tcW w:w="9455" w:type="dxa"/>
+            <w:gridSpan w:val="2"/>
             <w:tcBorders>
               <w:top w:val="single" w:sz="4" w:space="0" w:color="auto"/>
             </w:tcBorders>
@@ -6256,7 +6382,6 @@
             </w:pPr>
             <w:bookmarkStart w:id="5" w:name="_Toc97288833"/>
             <w:r>
-              <w:lastRenderedPageBreak/>
               <w:t>Power Bracelet</w:t>
             </w:r>
             <w:bookmarkEnd w:id="5"/>
@@ -6445,10 +6570,10 @@
                                   </w:pPr>
                                   <w:r>
                                     <w:object w:dxaOrig="480" w:dyaOrig="480" w14:anchorId="35B19C5C">
-                                      <v:shape id="_x0000_i1039" type="#_x0000_t75" style="width:21.75pt;height:21.75pt" o:ole="">
+                                      <v:shape id="_x0000_i1039" type="#_x0000_t75" style="width:21.6pt;height:21.6pt" o:ole="">
                                         <v:imagedata r:id="rId44" o:title=""/>
                                       </v:shape>
-                                      <o:OLEObject Type="Embed" ProgID="PBrush" ShapeID="_x0000_i1039" DrawAspect="Content" ObjectID="_1736055855" r:id="rId45"/>
+                                      <o:OLEObject Type="Embed" ProgID="PBrush" ShapeID="_x0000_i1039" DrawAspect="Content" ObjectID="_1736068613" r:id="rId45"/>
                                     </w:object>
                                   </w:r>
                                 </w:p>
@@ -6588,12 +6713,14 @@
                                       <w:sz w:val="16"/>
                                     </w:rPr>
                                   </w:pPr>
+                                  <w:proofErr w:type="spellStart"/>
                                   <w:r>
                                     <w:rPr>
                                       <w:sz w:val="16"/>
                                     </w:rPr>
                                     <w:t>Consum</w:t>
                                   </w:r>
+                                  <w:proofErr w:type="spellEnd"/>
                                   <w:r>
                                     <w:rPr>
                                       <w:sz w:val="16"/>
@@ -6944,10 +7071,10 @@
                             </w:pPr>
                             <w:r>
                               <w:object w:dxaOrig="480" w:dyaOrig="480" w14:anchorId="35B19C5C">
-                                <v:shape id="_x0000_i1039" type="#_x0000_t75" style="width:21.75pt;height:21.75pt" o:ole="">
+                                <v:shape id="_x0000_i1039" type="#_x0000_t75" style="width:21.6pt;height:21.6pt" o:ole="">
                                   <v:imagedata r:id="rId44" o:title=""/>
                                 </v:shape>
-                                <o:OLEObject Type="Embed" ProgID="PBrush" ShapeID="_x0000_i1039" DrawAspect="Content" ObjectID="_1736055855" r:id="rId46"/>
+                                <o:OLEObject Type="Embed" ProgID="PBrush" ShapeID="_x0000_i1039" DrawAspect="Content" ObjectID="_1736068613" r:id="rId46"/>
                               </w:object>
                             </w:r>
                           </w:p>
@@ -7087,12 +7214,14 @@
                                 <w:sz w:val="16"/>
                               </w:rPr>
                             </w:pPr>
+                            <w:proofErr w:type="spellStart"/>
                             <w:r>
                               <w:rPr>
                                 <w:sz w:val="16"/>
                               </w:rPr>
                               <w:t>Consum</w:t>
                             </w:r>
+                            <w:proofErr w:type="spellEnd"/>
                             <w:r>
                               <w:rPr>
                                 <w:sz w:val="16"/>
@@ -7455,9 +7584,9 @@
                               <w:tblLook w:val="04A0" w:firstRow="1" w:lastRow="0" w:firstColumn="1" w:lastColumn="0" w:noHBand="0" w:noVBand="1"/>
                             </w:tblPr>
                             <w:tblGrid>
-                              <w:gridCol w:w="797"/>
-                              <w:gridCol w:w="712"/>
-                              <w:gridCol w:w="779"/>
+                              <w:gridCol w:w="803"/>
+                              <w:gridCol w:w="711"/>
+                              <w:gridCol w:w="774"/>
                             </w:tblGrid>
                             <w:tr>
                               <w:trPr>
@@ -7481,10 +7610,10 @@
                                   </w:pPr>
                                   <w:r>
                                     <w:object w:dxaOrig="720" w:dyaOrig="720" w14:anchorId="30471C8C">
-                                      <v:shape id="_x0000_i1041" type="#_x0000_t75" style="width:29.3pt;height:29.3pt" o:ole="">
+                                      <v:shape id="_x0000_i1041" type="#_x0000_t75" style="width:28.8pt;height:28.8pt" o:ole="">
                                         <v:imagedata r:id="rId47" o:title=""/>
                                       </v:shape>
-                                      <o:OLEObject Type="Embed" ProgID="PBrush" ShapeID="_x0000_i1041" DrawAspect="Content" ObjectID="_1736055856" r:id="rId48"/>
+                                      <o:OLEObject Type="Embed" ProgID="PBrush" ShapeID="_x0000_i1041" DrawAspect="Content" ObjectID="_1736068614" r:id="rId48"/>
                                     </w:object>
                                   </w:r>
                                 </w:p>
@@ -7747,9 +7876,9 @@
                         <w:tblLook w:val="04A0" w:firstRow="1" w:lastRow="0" w:firstColumn="1" w:lastColumn="0" w:noHBand="0" w:noVBand="1"/>
                       </w:tblPr>
                       <w:tblGrid>
-                        <w:gridCol w:w="797"/>
-                        <w:gridCol w:w="712"/>
-                        <w:gridCol w:w="779"/>
+                        <w:gridCol w:w="803"/>
+                        <w:gridCol w:w="711"/>
+                        <w:gridCol w:w="774"/>
                       </w:tblGrid>
                       <w:tr>
                         <w:trPr>
@@ -7773,10 +7902,10 @@
                             </w:pPr>
                             <w:r>
                               <w:object w:dxaOrig="720" w:dyaOrig="720" w14:anchorId="30471C8C">
-                                <v:shape id="_x0000_i1041" type="#_x0000_t75" style="width:29.3pt;height:29.3pt" o:ole="">
+                                <v:shape id="_x0000_i1041" type="#_x0000_t75" style="width:28.8pt;height:28.8pt" o:ole="">
                                   <v:imagedata r:id="rId47" o:title=""/>
                                 </v:shape>
-                                <o:OLEObject Type="Embed" ProgID="PBrush" ShapeID="_x0000_i1041" DrawAspect="Content" ObjectID="_1736055856" r:id="rId49"/>
+                                <o:OLEObject Type="Embed" ProgID="PBrush" ShapeID="_x0000_i1041" DrawAspect="Content" ObjectID="_1736068614" r:id="rId49"/>
                               </w:object>
                             </w:r>
                           </w:p>
@@ -8240,10 +8369,10 @@
       </w:pPr>
       <w:r>
         <w:object w:dxaOrig="13815" w:dyaOrig="3855" w14:anchorId="7437AB55">
-          <v:shape id="_x0000_i1042" type="#_x0000_t75" style="width:439.55pt;height:122.25pt" o:ole="">
+          <v:shape id="_x0000_i1042" type="#_x0000_t75" style="width:439.2pt;height:122.4pt" o:ole="">
             <v:imagedata r:id="rId52" o:title=""/>
           </v:shape>
-          <o:OLEObject Type="Embed" ProgID="Visio.Drawing.15" ShapeID="_x0000_i1042" DrawAspect="Content" ObjectID="_1736055839" r:id="rId53"/>
+          <o:OLEObject Type="Embed" ProgID="Visio.Drawing.15" ShapeID="_x0000_i1042" DrawAspect="Content" ObjectID="_1736068597" r:id="rId53"/>
         </w:object>
       </w:r>
     </w:p>
@@ -8280,6 +8409,7 @@
               <w:rPr>
                 <w:sz w:val="18"/>
               </w:rPr>
+              <w:lastRenderedPageBreak/>
               <w:t xml:space="preserve">This boulder </w:t>
             </w:r>
             <w:r>
@@ -9208,10 +9338,10 @@
       </w:pPr>
       <w:r>
         <w:object w:dxaOrig="8581" w:dyaOrig="6526" w14:anchorId="15837F11">
-          <v:shape id="_x0000_i1043" type="#_x0000_t75" style="width:323.15pt;height:245.3pt" o:ole="">
+          <v:shape id="_x0000_i1043" type="#_x0000_t75" style="width:324pt;height:244.8pt" o:ole="">
             <v:imagedata r:id="rId58" o:title=""/>
           </v:shape>
-          <o:OLEObject Type="Embed" ProgID="Visio.Drawing.15" ShapeID="_x0000_i1043" DrawAspect="Content" ObjectID="_1736055840" r:id="rId59"/>
+          <o:OLEObject Type="Embed" ProgID="Visio.Drawing.15" ShapeID="_x0000_i1043" DrawAspect="Content" ObjectID="_1736068598" r:id="rId59"/>
         </w:object>
       </w:r>
       <w:r>
@@ -10437,10 +10567,10 @@
                                   </w:pPr>
                                   <w:r>
                                     <w:object w:dxaOrig="720" w:dyaOrig="690" w14:anchorId="7C440075">
-                                      <v:shape id="_x0000_i1045" type="#_x0000_t75" style="width:21.75pt;height:21.75pt" o:ole="">
+                                      <v:shape id="_x0000_i1045" type="#_x0000_t75" style="width:21.6pt;height:21.6pt" o:ole="">
                                         <v:imagedata r:id="rId61" o:title=""/>
                                       </v:shape>
-                                      <o:OLEObject Type="Embed" ProgID="PBrush" ShapeID="_x0000_i1045" DrawAspect="Content" ObjectID="_1736055857" r:id="rId62"/>
+                                      <o:OLEObject Type="Embed" ProgID="PBrush" ShapeID="_x0000_i1045" DrawAspect="Content" ObjectID="_1736068615" r:id="rId62"/>
                                     </w:object>
                                   </w:r>
                                 </w:p>
@@ -10729,10 +10859,10 @@
                             </w:pPr>
                             <w:r>
                               <w:object w:dxaOrig="720" w:dyaOrig="690" w14:anchorId="7C440075">
-                                <v:shape id="_x0000_i1045" type="#_x0000_t75" style="width:21.75pt;height:21.75pt" o:ole="">
+                                <v:shape id="_x0000_i1045" type="#_x0000_t75" style="width:21.6pt;height:21.6pt" o:ole="">
                                   <v:imagedata r:id="rId61" o:title=""/>
                                 </v:shape>
-                                <o:OLEObject Type="Embed" ProgID="PBrush" ShapeID="_x0000_i1045" DrawAspect="Content" ObjectID="_1736055857" r:id="rId63"/>
+                                <o:OLEObject Type="Embed" ProgID="PBrush" ShapeID="_x0000_i1045" DrawAspect="Content" ObjectID="_1736068615" r:id="rId63"/>
                               </w:object>
                             </w:r>
                           </w:p>
@@ -11547,7 +11677,7 @@
           <v:shape id="_x0000_i1046" type="#_x0000_t75" style="width:540pt;height:252pt" o:ole="">
             <v:imagedata r:id="rId64" o:title=""/>
           </v:shape>
-          <o:OLEObject Type="Embed" ProgID="Visio.Drawing.15" ShapeID="_x0000_i1046" DrawAspect="Content" ObjectID="_1736055841" r:id="rId65"/>
+          <o:OLEObject Type="Embed" ProgID="Visio.Drawing.15" ShapeID="_x0000_i1046" DrawAspect="Content" ObjectID="_1736068599" r:id="rId65"/>
         </w:object>
       </w:r>
     </w:p>
@@ -11628,10 +11758,10 @@
       </w:pPr>
       <w:r>
         <w:object w:dxaOrig="14626" w:dyaOrig="11056" w14:anchorId="011F41A0">
-          <v:shape id="_x0000_i1047" type="#_x0000_t75" style="width:381.75pt;height:295.55pt" o:ole="">
+          <v:shape id="_x0000_i1047" type="#_x0000_t75" style="width:381.6pt;height:295.2pt" o:ole="">
             <v:imagedata r:id="rId66" o:title=""/>
           </v:shape>
-          <o:OLEObject Type="Embed" ProgID="Visio.Drawing.15" ShapeID="_x0000_i1047" DrawAspect="Content" ObjectID="_1736055842" r:id="rId67"/>
+          <o:OLEObject Type="Embed" ProgID="Visio.Drawing.15" ShapeID="_x0000_i1047" DrawAspect="Content" ObjectID="_1736068600" r:id="rId67"/>
         </w:object>
       </w:r>
     </w:p>
@@ -11813,10 +11943,10 @@
             </w:pPr>
             <w:r>
               <w:object w:dxaOrig="480" w:dyaOrig="480" w14:anchorId="5329AB6A">
-                <v:shape id="_x0000_i1048" type="#_x0000_t75" style="width:21.75pt;height:21.75pt" o:ole="">
+                <v:shape id="_x0000_i1048" type="#_x0000_t75" style="width:21.6pt;height:21.6pt" o:ole="">
                   <v:imagedata r:id="rId69" o:title=""/>
                 </v:shape>
-                <o:OLEObject Type="Embed" ProgID="PBrush" ShapeID="_x0000_i1048" DrawAspect="Content" ObjectID="_1736055843" r:id="rId70"/>
+                <o:OLEObject Type="Embed" ProgID="PBrush" ShapeID="_x0000_i1048" DrawAspect="Content" ObjectID="_1736068601" r:id="rId70"/>
               </w:object>
             </w:r>
           </w:p>
@@ -12070,7 +12200,17 @@
         <w:pStyle w:val="Description"/>
       </w:pPr>
       <w:r>
-        <w:t>Design a fishing spot that goes over a body of water.ting this spot gives you a random chance of catching a fish.</w:t>
+        <w:t xml:space="preserve">Design a fishing spot that goes over a body of </w:t>
+      </w:r>
+      <w:proofErr w:type="spellStart"/>
+      <w:proofErr w:type="gramStart"/>
+      <w:r>
+        <w:t>water.ting</w:t>
+      </w:r>
+      <w:proofErr w:type="spellEnd"/>
+      <w:proofErr w:type="gramEnd"/>
+      <w:r>
+        <w:t xml:space="preserve"> this spot gives you a random chance of catching a fish.</w:t>
       </w:r>
     </w:p>
     <w:p/>
@@ -12435,9 +12575,9 @@
                               <w:tblLook w:val="04A0" w:firstRow="1" w:lastRow="0" w:firstColumn="1" w:lastColumn="0" w:noHBand="0" w:noVBand="1"/>
                             </w:tblPr>
                             <w:tblGrid>
-                              <w:gridCol w:w="675"/>
+                              <w:gridCol w:w="676"/>
                               <w:gridCol w:w="836"/>
-                              <w:gridCol w:w="893"/>
+                              <w:gridCol w:w="892"/>
                               <w:gridCol w:w="635"/>
                               <w:gridCol w:w="1292"/>
                             </w:tblGrid>
@@ -12466,10 +12606,10 @@
                                       <w:sz w:val="16"/>
                                     </w:rPr>
                                     <w:object w:dxaOrig="480" w:dyaOrig="480" w14:anchorId="2782D9F8">
-                                      <v:shape id="_x0000_i1050" type="#_x0000_t75" style="width:21.75pt;height:21.75pt" o:ole="">
+                                      <v:shape id="_x0000_i1050" type="#_x0000_t75" style="width:21.6pt;height:21.6pt" o:ole="">
                                         <v:imagedata r:id="rId69" o:title=""/>
                                       </v:shape>
-                                      <o:OLEObject Type="Embed" ProgID="PBrush" ShapeID="_x0000_i1050" DrawAspect="Content" ObjectID="_1736055858" r:id="rId74"/>
+                                      <o:OLEObject Type="Embed" ProgID="PBrush" ShapeID="_x0000_i1050" DrawAspect="Content" ObjectID="_1736068616" r:id="rId74"/>
                                     </w:object>
                                   </w:r>
                                 </w:p>
@@ -12603,12 +12743,14 @@
                                       <w:sz w:val="16"/>
                                     </w:rPr>
                                   </w:pPr>
+                                  <w:proofErr w:type="spellStart"/>
                                   <w:r>
                                     <w:rPr>
                                       <w:sz w:val="16"/>
                                     </w:rPr>
                                     <w:t>Consum</w:t>
                                   </w:r>
+                                  <w:proofErr w:type="spellEnd"/>
                                   <w:r>
                                     <w:rPr>
                                       <w:sz w:val="16"/>
@@ -12884,9 +13026,9 @@
                         <w:tblLook w:val="04A0" w:firstRow="1" w:lastRow="0" w:firstColumn="1" w:lastColumn="0" w:noHBand="0" w:noVBand="1"/>
                       </w:tblPr>
                       <w:tblGrid>
-                        <w:gridCol w:w="675"/>
+                        <w:gridCol w:w="676"/>
                         <w:gridCol w:w="836"/>
-                        <w:gridCol w:w="893"/>
+                        <w:gridCol w:w="892"/>
                         <w:gridCol w:w="635"/>
                         <w:gridCol w:w="1292"/>
                       </w:tblGrid>
@@ -12915,10 +13057,10 @@
                                 <w:sz w:val="16"/>
                               </w:rPr>
                               <w:object w:dxaOrig="480" w:dyaOrig="480" w14:anchorId="2782D9F8">
-                                <v:shape id="_x0000_i1050" type="#_x0000_t75" style="width:21.75pt;height:21.75pt" o:ole="">
+                                <v:shape id="_x0000_i1050" type="#_x0000_t75" style="width:21.6pt;height:21.6pt" o:ole="">
                                   <v:imagedata r:id="rId69" o:title=""/>
                                 </v:shape>
-                                <o:OLEObject Type="Embed" ProgID="PBrush" ShapeID="_x0000_i1050" DrawAspect="Content" ObjectID="_1736055858" r:id="rId75"/>
+                                <o:OLEObject Type="Embed" ProgID="PBrush" ShapeID="_x0000_i1050" DrawAspect="Content" ObjectID="_1736068616" r:id="rId75"/>
                               </w:object>
                             </w:r>
                           </w:p>
@@ -13052,12 +13194,14 @@
                                 <w:sz w:val="16"/>
                               </w:rPr>
                             </w:pPr>
+                            <w:proofErr w:type="spellStart"/>
                             <w:r>
                               <w:rPr>
                                 <w:sz w:val="16"/>
                               </w:rPr>
                               <w:t>Consum</w:t>
                             </w:r>
+                            <w:proofErr w:type="spellEnd"/>
                             <w:r>
                               <w:rPr>
                                 <w:sz w:val="16"/>
@@ -13832,10 +13976,10 @@
       </w:pPr>
       <w:r>
         <w:object w:dxaOrig="7726" w:dyaOrig="3946" w14:anchorId="66CFF368">
-          <v:shape id="_x0000_i1051" type="#_x0000_t75" style="width:266.25pt;height:136.45pt" o:ole="">
+          <v:shape id="_x0000_i1051" type="#_x0000_t75" style="width:266.4pt;height:136.8pt" o:ole="">
             <v:imagedata r:id="rId76" o:title=""/>
           </v:shape>
-          <o:OLEObject Type="Embed" ProgID="Visio.Drawing.15" ShapeID="_x0000_i1051" DrawAspect="Content" ObjectID="_1736055844" r:id="rId77"/>
+          <o:OLEObject Type="Embed" ProgID="Visio.Drawing.15" ShapeID="_x0000_i1051" DrawAspect="Content" ObjectID="_1736068602" r:id="rId77"/>
         </w:object>
       </w:r>
       <w:r>
@@ -13975,10 +14119,10 @@
       </w:pPr>
       <w:r>
         <w:object w:dxaOrig="13816" w:dyaOrig="11146" w14:anchorId="0EE6E98F">
-          <v:shape id="_x0000_i1052" type="#_x0000_t75" style="width:439.55pt;height:352.45pt" o:ole="">
+          <v:shape id="_x0000_i1052" type="#_x0000_t75" style="width:439.2pt;height:352.8pt" o:ole="">
             <v:imagedata r:id="rId78" o:title=""/>
           </v:shape>
-          <o:OLEObject Type="Embed" ProgID="Visio.Drawing.15" ShapeID="_x0000_i1052" DrawAspect="Content" ObjectID="_1736055845" r:id="rId79"/>
+          <o:OLEObject Type="Embed" ProgID="Visio.Drawing.15" ShapeID="_x0000_i1052" DrawAspect="Content" ObjectID="_1736068603" r:id="rId79"/>
         </w:object>
       </w:r>
     </w:p>
@@ -14200,10 +14344,10 @@
                                   </w:pPr>
                                   <w:r>
                                     <w:object w:dxaOrig="720" w:dyaOrig="690" w14:anchorId="66D00C64">
-                                      <v:shape id="_x0000_i1054" type="#_x0000_t75" style="width:21.75pt;height:21.75pt" o:ole="">
+                                      <v:shape id="_x0000_i1054" type="#_x0000_t75" style="width:21.6pt;height:21.6pt" o:ole="">
                                         <v:imagedata r:id="rId34" o:title=""/>
                                       </v:shape>
-                                      <o:OLEObject Type="Embed" ProgID="PBrush" ShapeID="_x0000_i1054" DrawAspect="Content" ObjectID="_1736055859" r:id="rId80"/>
+                                      <o:OLEObject Type="Embed" ProgID="PBrush" ShapeID="_x0000_i1054" DrawAspect="Content" ObjectID="_1736068617" r:id="rId80"/>
                                     </w:object>
                                   </w:r>
                                 </w:p>
@@ -14304,7 +14448,21 @@
                                     <w:rPr>
                                       <w:sz w:val="16"/>
                                     </w:rPr>
-                                    <w:t>Same As Player</w:t>
+                                    <w:t xml:space="preserve">Same </w:t>
+                                  </w:r>
+                                  <w:proofErr w:type="gramStart"/>
+                                  <w:r>
+                                    <w:rPr>
+                                      <w:sz w:val="16"/>
+                                    </w:rPr>
+                                    <w:t>As</w:t>
+                                  </w:r>
+                                  <w:proofErr w:type="gramEnd"/>
+                                  <w:r>
+                                    <w:rPr>
+                                      <w:sz w:val="16"/>
+                                    </w:rPr>
+                                    <w:t xml:space="preserve"> Player</w:t>
                                   </w:r>
                                 </w:p>
                               </w:tc>
@@ -14492,10 +14650,10 @@
                             </w:pPr>
                             <w:r>
                               <w:object w:dxaOrig="720" w:dyaOrig="690" w14:anchorId="66D00C64">
-                                <v:shape id="_x0000_i1054" type="#_x0000_t75" style="width:21.75pt;height:21.75pt" o:ole="">
+                                <v:shape id="_x0000_i1054" type="#_x0000_t75" style="width:21.6pt;height:21.6pt" o:ole="">
                                   <v:imagedata r:id="rId34" o:title=""/>
                                 </v:shape>
-                                <o:OLEObject Type="Embed" ProgID="PBrush" ShapeID="_x0000_i1054" DrawAspect="Content" ObjectID="_1736055859" r:id="rId81"/>
+                                <o:OLEObject Type="Embed" ProgID="PBrush" ShapeID="_x0000_i1054" DrawAspect="Content" ObjectID="_1736068617" r:id="rId81"/>
                               </w:object>
                             </w:r>
                           </w:p>
@@ -14596,7 +14754,21 @@
                               <w:rPr>
                                 <w:sz w:val="16"/>
                               </w:rPr>
-                              <w:t>Same As Player</w:t>
+                              <w:t xml:space="preserve">Same </w:t>
+                            </w:r>
+                            <w:proofErr w:type="gramStart"/>
+                            <w:r>
+                              <w:rPr>
+                                <w:sz w:val="16"/>
+                              </w:rPr>
+                              <w:t>As</w:t>
+                            </w:r>
+                            <w:proofErr w:type="gramEnd"/>
+                            <w:r>
+                              <w:rPr>
+                                <w:sz w:val="16"/>
+                              </w:rPr>
+                              <w:t xml:space="preserve"> Player</w:t>
                             </w:r>
                           </w:p>
                         </w:tc>
@@ -14915,11 +15087,19 @@
                                       <w:sz w:val="16"/>
                                     </w:rPr>
                                   </w:pPr>
+                                  <w:proofErr w:type="spellStart"/>
                                   <w:r>
                                     <w:rPr>
                                       <w:sz w:val="16"/>
                                     </w:rPr>
-                                    <w:t>Consum.</w:t>
+                                    <w:t>Consum</w:t>
+                                  </w:r>
+                                  <w:proofErr w:type="spellEnd"/>
+                                  <w:r>
+                                    <w:rPr>
+                                      <w:sz w:val="16"/>
+                                    </w:rPr>
+                                    <w:t>.</w:t>
                                   </w:r>
                                 </w:p>
                               </w:tc>
@@ -15296,11 +15476,19 @@
                                 <w:sz w:val="16"/>
                               </w:rPr>
                             </w:pPr>
-                            <w:r>
-                              <w:rPr>
-                                <w:sz w:val="16"/>
-                              </w:rPr>
-                              <w:t>Consum.</w:t>
+                            <w:proofErr w:type="spellStart"/>
+                            <w:r>
+                              <w:rPr>
+                                <w:sz w:val="16"/>
+                              </w:rPr>
+                              <w:t>Consum</w:t>
+                            </w:r>
+                            <w:proofErr w:type="spellEnd"/>
+                            <w:r>
+                              <w:rPr>
+                                <w:sz w:val="16"/>
+                              </w:rPr>
+                              <w:t>.</w:t>
                             </w:r>
                           </w:p>
                         </w:tc>
@@ -15481,10 +15669,10 @@
       </w:pPr>
       <w:r>
         <w:object w:dxaOrig="7665" w:dyaOrig="3525" w14:anchorId="38AEF1C8">
-          <v:shape id="_x0000_i1055" type="#_x0000_t75" style="width:380.95pt;height:180pt" o:ole="">
+          <v:shape id="_x0000_i1055" type="#_x0000_t75" style="width:381.6pt;height:180pt" o:ole="">
             <v:imagedata r:id="rId83" o:title=""/>
           </v:shape>
-          <o:OLEObject Type="Embed" ProgID="Visio.Drawing.15" ShapeID="_x0000_i1055" DrawAspect="Content" ObjectID="_1736055846" r:id="rId84"/>
+          <o:OLEObject Type="Embed" ProgID="Visio.Drawing.15" ShapeID="_x0000_i1055" DrawAspect="Content" ObjectID="_1736068604" r:id="rId84"/>
         </w:object>
       </w:r>
     </w:p>
@@ -16760,7 +16948,7 @@
           <v:shape id="_x0000_i1056" type="#_x0000_t75" style="width:6in;height:3in" o:ole="">
             <v:imagedata r:id="rId88" o:title=""/>
           </v:shape>
-          <o:OLEObject Type="Embed" ProgID="Visio.Drawing.15" ShapeID="_x0000_i1056" DrawAspect="Content" ObjectID="_1736055847" r:id="rId89"/>
+          <o:OLEObject Type="Embed" ProgID="Visio.Drawing.15" ShapeID="_x0000_i1056" DrawAspect="Content" ObjectID="_1736068605" r:id="rId89"/>
         </w:object>
       </w:r>
     </w:p>
@@ -17492,7 +17680,6 @@
         <w:rPr>
           <w:noProof/>
         </w:rPr>
-        <w:lastRenderedPageBreak/>
         <mc:AlternateContent>
           <mc:Choice Requires="wps">
             <w:drawing>
@@ -17565,10 +17752,10 @@
                             </w:pPr>
                             <w:r>
                               <w:object w:dxaOrig="7860" w:dyaOrig="2460" w14:anchorId="62ADBE23">
-                                <v:shape id="_x0000_i1058" type="#_x0000_t75" style="width:258.7pt;height:79.55pt" o:ole="">
+                                <v:shape id="_x0000_i1058" type="#_x0000_t75" style="width:259.2pt;height:79.2pt" o:ole="">
                                   <v:imagedata r:id="rId90" o:title=""/>
                                 </v:shape>
-                                <o:OLEObject Type="Embed" ProgID="Visio.Drawing.15" ShapeID="_x0000_i1058" DrawAspect="Content" ObjectID="_1736055860" r:id="rId91"/>
+                                <o:OLEObject Type="Embed" ProgID="Visio.Drawing.15" ShapeID="_x0000_i1058" DrawAspect="Content" ObjectID="_1736068618" r:id="rId91"/>
                               </w:object>
                             </w:r>
                           </w:p>
@@ -17616,10 +17803,10 @@
                       </w:pPr>
                       <w:r>
                         <w:object w:dxaOrig="7860" w:dyaOrig="2460" w14:anchorId="62ADBE23">
-                          <v:shape id="_x0000_i1058" type="#_x0000_t75" style="width:258.7pt;height:79.55pt" o:ole="">
+                          <v:shape id="_x0000_i1058" type="#_x0000_t75" style="width:259.2pt;height:79.2pt" o:ole="">
                             <v:imagedata r:id="rId90" o:title=""/>
                           </v:shape>
-                          <o:OLEObject Type="Embed" ProgID="Visio.Drawing.15" ShapeID="_x0000_i1058" DrawAspect="Content" ObjectID="_1736055860" r:id="rId92"/>
+                          <o:OLEObject Type="Embed" ProgID="Visio.Drawing.15" ShapeID="_x0000_i1058" DrawAspect="Content" ObjectID="_1736068618" r:id="rId92"/>
                         </w:object>
                       </w:r>
                     </w:p>
@@ -17632,10 +17819,10 @@
       </w:r>
       <w:r>
         <w:object w:dxaOrig="11205" w:dyaOrig="7815" w14:anchorId="61CD9E93">
-          <v:shape id="_x0000_i1059" type="#_x0000_t75" style="width:6in;height:302.25pt" o:ole="">
+          <v:shape id="_x0000_i1059" type="#_x0000_t75" style="width:6in;height:302.4pt" o:ole="">
             <v:imagedata r:id="rId93" o:title=""/>
           </v:shape>
-          <o:OLEObject Type="Embed" ProgID="Visio.Drawing.15" ShapeID="_x0000_i1059" DrawAspect="Content" ObjectID="_1736055848" r:id="rId94"/>
+          <o:OLEObject Type="Embed" ProgID="Visio.Drawing.15" ShapeID="_x0000_i1059" DrawAspect="Content" ObjectID="_1736068606" r:id="rId94"/>
         </w:object>
       </w:r>
     </w:p>
@@ -18447,10 +18634,10 @@
                                   </w:pPr>
                                   <w:r>
                                     <w:object w:dxaOrig="720" w:dyaOrig="720" w14:anchorId="361A6B1F">
-                                      <v:shape id="_x0000_i1061" type="#_x0000_t75" style="width:21.75pt;height:21.75pt" o:ole="">
+                                      <v:shape id="_x0000_i1061" type="#_x0000_t75" style="width:21.6pt;height:21.6pt" o:ole="">
                                         <v:imagedata r:id="rId99" o:title=""/>
                                       </v:shape>
-                                      <o:OLEObject Type="Embed" ProgID="PBrush" ShapeID="_x0000_i1061" DrawAspect="Content" ObjectID="_1736055861" r:id="rId100"/>
+                                      <o:OLEObject Type="Embed" ProgID="PBrush" ShapeID="_x0000_i1061" DrawAspect="Content" ObjectID="_1736068619" r:id="rId100"/>
                                     </w:object>
                                   </w:r>
                                 </w:p>
@@ -18740,10 +18927,10 @@
                             </w:pPr>
                             <w:r>
                               <w:object w:dxaOrig="720" w:dyaOrig="720" w14:anchorId="361A6B1F">
-                                <v:shape id="_x0000_i1061" type="#_x0000_t75" style="width:21.75pt;height:21.75pt" o:ole="">
+                                <v:shape id="_x0000_i1061" type="#_x0000_t75" style="width:21.6pt;height:21.6pt" o:ole="">
                                   <v:imagedata r:id="rId99" o:title=""/>
                                 </v:shape>
-                                <o:OLEObject Type="Embed" ProgID="PBrush" ShapeID="_x0000_i1061" DrawAspect="Content" ObjectID="_1736055861" r:id="rId101"/>
+                                <o:OLEObject Type="Embed" ProgID="PBrush" ShapeID="_x0000_i1061" DrawAspect="Content" ObjectID="_1736068619" r:id="rId101"/>
                               </w:object>
                             </w:r>
                           </w:p>
@@ -19063,10 +19250,10 @@
                                   </w:pPr>
                                   <w:r>
                                     <w:object w:dxaOrig="720" w:dyaOrig="720" w14:anchorId="22E0E6A2">
-                                      <v:shape id="_x0000_i1063" type="#_x0000_t75" style="width:21.75pt;height:21.75pt" o:ole="">
+                                      <v:shape id="_x0000_i1063" type="#_x0000_t75" style="width:21.6pt;height:21.6pt" o:ole="">
                                         <v:imagedata r:id="rId102" o:title=""/>
                                       </v:shape>
-                                      <o:OLEObject Type="Embed" ProgID="PBrush" ShapeID="_x0000_i1063" DrawAspect="Content" ObjectID="_1736055862" r:id="rId103"/>
+                                      <o:OLEObject Type="Embed" ProgID="PBrush" ShapeID="_x0000_i1063" DrawAspect="Content" ObjectID="_1736068620" r:id="rId103"/>
                                     </w:object>
                                   </w:r>
                                 </w:p>
@@ -19356,10 +19543,10 @@
                             </w:pPr>
                             <w:r>
                               <w:object w:dxaOrig="720" w:dyaOrig="720" w14:anchorId="22E0E6A2">
-                                <v:shape id="_x0000_i1063" type="#_x0000_t75" style="width:21.75pt;height:21.75pt" o:ole="">
+                                <v:shape id="_x0000_i1063" type="#_x0000_t75" style="width:21.6pt;height:21.6pt" o:ole="">
                                   <v:imagedata r:id="rId102" o:title=""/>
                                 </v:shape>
-                                <o:OLEObject Type="Embed" ProgID="PBrush" ShapeID="_x0000_i1063" DrawAspect="Content" ObjectID="_1736055862" r:id="rId104"/>
+                                <o:OLEObject Type="Embed" ProgID="PBrush" ShapeID="_x0000_i1063" DrawAspect="Content" ObjectID="_1736068620" r:id="rId104"/>
                               </w:object>
                             </w:r>
                           </w:p>
@@ -19694,10 +19881,10 @@
                                   </w:pPr>
                                   <w:r>
                                     <w:object w:dxaOrig="480" w:dyaOrig="480" w14:anchorId="5DDE1CCF">
-                                      <v:shape id="_x0000_i1065" type="#_x0000_t75" style="width:21.75pt;height:21.75pt" o:ole="">
+                                      <v:shape id="_x0000_i1065" type="#_x0000_t75" style="width:21.6pt;height:21.6pt" o:ole="">
                                         <v:imagedata r:id="rId105" o:title=""/>
                                       </v:shape>
-                                      <o:OLEObject Type="Embed" ProgID="PBrush" ShapeID="_x0000_i1065" DrawAspect="Content" ObjectID="_1736055863" r:id="rId106"/>
+                                      <o:OLEObject Type="Embed" ProgID="PBrush" ShapeID="_x0000_i1065" DrawAspect="Content" ObjectID="_1736068621" r:id="rId106"/>
                                     </w:object>
                                   </w:r>
                                 </w:p>
@@ -19837,12 +20024,14 @@
                                       <w:sz w:val="16"/>
                                     </w:rPr>
                                   </w:pPr>
+                                  <w:proofErr w:type="spellStart"/>
                                   <w:r>
                                     <w:rPr>
                                       <w:sz w:val="16"/>
                                     </w:rPr>
                                     <w:t>Consum</w:t>
                                   </w:r>
+                                  <w:proofErr w:type="spellEnd"/>
                                   <w:r>
                                     <w:rPr>
                                       <w:sz w:val="16"/>
@@ -20196,10 +20385,10 @@
                             </w:pPr>
                             <w:r>
                               <w:object w:dxaOrig="480" w:dyaOrig="480" w14:anchorId="5DDE1CCF">
-                                <v:shape id="_x0000_i1065" type="#_x0000_t75" style="width:21.75pt;height:21.75pt" o:ole="">
+                                <v:shape id="_x0000_i1065" type="#_x0000_t75" style="width:21.6pt;height:21.6pt" o:ole="">
                                   <v:imagedata r:id="rId105" o:title=""/>
                                 </v:shape>
-                                <o:OLEObject Type="Embed" ProgID="PBrush" ShapeID="_x0000_i1065" DrawAspect="Content" ObjectID="_1736055863" r:id="rId107"/>
+                                <o:OLEObject Type="Embed" ProgID="PBrush" ShapeID="_x0000_i1065" DrawAspect="Content" ObjectID="_1736068621" r:id="rId107"/>
                               </w:object>
                             </w:r>
                           </w:p>
@@ -20339,12 +20528,14 @@
                                 <w:sz w:val="16"/>
                               </w:rPr>
                             </w:pPr>
+                            <w:proofErr w:type="spellStart"/>
                             <w:r>
                               <w:rPr>
                                 <w:sz w:val="16"/>
                               </w:rPr>
                               <w:t>Consum</w:t>
                             </w:r>
+                            <w:proofErr w:type="spellEnd"/>
                             <w:r>
                               <w:rPr>
                                 <w:sz w:val="16"/>
@@ -20725,10 +20916,10 @@
                                   </w:pPr>
                                   <w:r>
                                     <w:object w:dxaOrig="720" w:dyaOrig="720" w14:anchorId="6E36277C">
-                                      <v:shape id="_x0000_i1067" type="#_x0000_t75" style="width:21.75pt;height:21.75pt" o:ole="">
+                                      <v:shape id="_x0000_i1067" type="#_x0000_t75" style="width:21.6pt;height:21.6pt" o:ole="">
                                         <v:imagedata r:id="rId108" o:title=""/>
                                       </v:shape>
-                                      <o:OLEObject Type="Embed" ProgID="PBrush" ShapeID="_x0000_i1067" DrawAspect="Content" ObjectID="_1736055864" r:id="rId109"/>
+                                      <o:OLEObject Type="Embed" ProgID="PBrush" ShapeID="_x0000_i1067" DrawAspect="Content" ObjectID="_1736068622" r:id="rId109"/>
                                     </w:object>
                                   </w:r>
                                 </w:p>
@@ -21018,10 +21209,10 @@
                             </w:pPr>
                             <w:r>
                               <w:object w:dxaOrig="720" w:dyaOrig="720" w14:anchorId="6E36277C">
-                                <v:shape id="_x0000_i1067" type="#_x0000_t75" style="width:21.75pt;height:21.75pt" o:ole="">
+                                <v:shape id="_x0000_i1067" type="#_x0000_t75" style="width:21.6pt;height:21.6pt" o:ole="">
                                   <v:imagedata r:id="rId108" o:title=""/>
                                 </v:shape>
-                                <o:OLEObject Type="Embed" ProgID="PBrush" ShapeID="_x0000_i1067" DrawAspect="Content" ObjectID="_1736055864" r:id="rId110"/>
+                                <o:OLEObject Type="Embed" ProgID="PBrush" ShapeID="_x0000_i1067" DrawAspect="Content" ObjectID="_1736068622" r:id="rId110"/>
                               </w:object>
                             </w:r>
                           </w:p>
@@ -21341,10 +21532,10 @@
                                   </w:pPr>
                                   <w:r>
                                     <w:object w:dxaOrig="720" w:dyaOrig="720" w14:anchorId="3A8A2AFF">
-                                      <v:shape id="_x0000_i1069" type="#_x0000_t75" style="width:21.75pt;height:21.75pt" o:ole="">
+                                      <v:shape id="_x0000_i1069" type="#_x0000_t75" style="width:21.6pt;height:21.6pt" o:ole="">
                                         <v:imagedata r:id="rId102" o:title=""/>
                                       </v:shape>
-                                      <o:OLEObject Type="Embed" ProgID="PBrush" ShapeID="_x0000_i1069" DrawAspect="Content" ObjectID="_1736055865" r:id="rId111"/>
+                                      <o:OLEObject Type="Embed" ProgID="PBrush" ShapeID="_x0000_i1069" DrawAspect="Content" ObjectID="_1736068623" r:id="rId111"/>
                                     </w:object>
                                   </w:r>
                                 </w:p>
@@ -21634,10 +21825,10 @@
                             </w:pPr>
                             <w:r>
                               <w:object w:dxaOrig="720" w:dyaOrig="720" w14:anchorId="3A8A2AFF">
-                                <v:shape id="_x0000_i1069" type="#_x0000_t75" style="width:21.75pt;height:21.75pt" o:ole="">
+                                <v:shape id="_x0000_i1069" type="#_x0000_t75" style="width:21.6pt;height:21.6pt" o:ole="">
                                   <v:imagedata r:id="rId102" o:title=""/>
                                 </v:shape>
-                                <o:OLEObject Type="Embed" ProgID="PBrush" ShapeID="_x0000_i1069" DrawAspect="Content" ObjectID="_1736055865" r:id="rId112"/>
+                                <o:OLEObject Type="Embed" ProgID="PBrush" ShapeID="_x0000_i1069" DrawAspect="Content" ObjectID="_1736068623" r:id="rId112"/>
                               </w:object>
                             </w:r>
                           </w:p>
@@ -21964,10 +22155,10 @@
                                   </w:pPr>
                                   <w:r>
                                     <w:object w:dxaOrig="480" w:dyaOrig="480" w14:anchorId="29F9033E">
-                                      <v:shape id="_x0000_i1071" type="#_x0000_t75" style="width:21.75pt;height:21.75pt" o:ole="">
+                                      <v:shape id="_x0000_i1071" type="#_x0000_t75" style="width:21.6pt;height:21.6pt" o:ole="">
                                         <v:imagedata r:id="rId105" o:title=""/>
                                       </v:shape>
-                                      <o:OLEObject Type="Embed" ProgID="PBrush" ShapeID="_x0000_i1071" DrawAspect="Content" ObjectID="_1736055866" r:id="rId113"/>
+                                      <o:OLEObject Type="Embed" ProgID="PBrush" ShapeID="_x0000_i1071" DrawAspect="Content" ObjectID="_1736068624" r:id="rId113"/>
                                     </w:object>
                                   </w:r>
                                 </w:p>
@@ -22107,12 +22298,14 @@
                                       <w:sz w:val="16"/>
                                     </w:rPr>
                                   </w:pPr>
+                                  <w:proofErr w:type="spellStart"/>
                                   <w:r>
                                     <w:rPr>
                                       <w:sz w:val="16"/>
                                     </w:rPr>
                                     <w:t>Consum</w:t>
                                   </w:r>
+                                  <w:proofErr w:type="spellEnd"/>
                                   <w:r>
                                     <w:rPr>
                                       <w:sz w:val="16"/>
@@ -22463,10 +22656,10 @@
                             </w:pPr>
                             <w:r>
                               <w:object w:dxaOrig="480" w:dyaOrig="480" w14:anchorId="29F9033E">
-                                <v:shape id="_x0000_i1071" type="#_x0000_t75" style="width:21.75pt;height:21.75pt" o:ole="">
+                                <v:shape id="_x0000_i1071" type="#_x0000_t75" style="width:21.6pt;height:21.6pt" o:ole="">
                                   <v:imagedata r:id="rId105" o:title=""/>
                                 </v:shape>
-                                <o:OLEObject Type="Embed" ProgID="PBrush" ShapeID="_x0000_i1071" DrawAspect="Content" ObjectID="_1736055866" r:id="rId114"/>
+                                <o:OLEObject Type="Embed" ProgID="PBrush" ShapeID="_x0000_i1071" DrawAspect="Content" ObjectID="_1736068624" r:id="rId114"/>
                               </w:object>
                             </w:r>
                           </w:p>
@@ -22606,12 +22799,14 @@
                                 <w:sz w:val="16"/>
                               </w:rPr>
                             </w:pPr>
+                            <w:proofErr w:type="spellStart"/>
                             <w:r>
                               <w:rPr>
                                 <w:sz w:val="16"/>
                               </w:rPr>
                               <w:t>Consum</w:t>
                             </w:r>
+                            <w:proofErr w:type="spellEnd"/>
                             <w:r>
                               <w:rPr>
                                 <w:sz w:val="16"/>
@@ -23047,10 +23242,10 @@
       </w:pPr>
       <w:r>
         <w:object w:dxaOrig="10305" w:dyaOrig="4230" w14:anchorId="43539AFD">
-          <v:shape id="_x0000_i1072" type="#_x0000_t75" style="width:6in;height:179.15pt" o:ole="">
+          <v:shape id="_x0000_i1072" type="#_x0000_t75" style="width:6in;height:180pt" o:ole="">
             <v:imagedata r:id="rId116" o:title=""/>
           </v:shape>
-          <o:OLEObject Type="Embed" ProgID="Visio.Drawing.15" ShapeID="_x0000_i1072" DrawAspect="Content" ObjectID="_1736055849" r:id="rId117"/>
+          <o:OLEObject Type="Embed" ProgID="Visio.Drawing.15" ShapeID="_x0000_i1072" DrawAspect="Content" ObjectID="_1736068607" r:id="rId117"/>
         </w:object>
       </w:r>
     </w:p>
@@ -23422,10 +23617,10 @@
                                   </w:pPr>
                                   <w:r>
                                     <w:object w:dxaOrig="720" w:dyaOrig="720" w14:anchorId="025540A3">
-                                      <v:shape id="_x0000_i1074" type="#_x0000_t75" style="width:21.75pt;height:21.75pt" o:ole="">
+                                      <v:shape id="_x0000_i1074" type="#_x0000_t75" style="width:21.6pt;height:21.6pt" o:ole="">
                                         <v:imagedata r:id="rId118" o:title=""/>
                                       </v:shape>
-                                      <o:OLEObject Type="Embed" ProgID="PBrush" ShapeID="_x0000_i1074" DrawAspect="Content" ObjectID="_1736055867" r:id="rId119"/>
+                                      <o:OLEObject Type="Embed" ProgID="PBrush" ShapeID="_x0000_i1074" DrawAspect="Content" ObjectID="_1736068625" r:id="rId119"/>
                                     </w:object>
                                   </w:r>
                                 </w:p>
@@ -23715,10 +23910,10 @@
                             </w:pPr>
                             <w:r>
                               <w:object w:dxaOrig="720" w:dyaOrig="720" w14:anchorId="025540A3">
-                                <v:shape id="_x0000_i1074" type="#_x0000_t75" style="width:21.75pt;height:21.75pt" o:ole="">
+                                <v:shape id="_x0000_i1074" type="#_x0000_t75" style="width:21.6pt;height:21.6pt" o:ole="">
                                   <v:imagedata r:id="rId118" o:title=""/>
                                 </v:shape>
-                                <o:OLEObject Type="Embed" ProgID="PBrush" ShapeID="_x0000_i1074" DrawAspect="Content" ObjectID="_1736055867" r:id="rId120"/>
+                                <o:OLEObject Type="Embed" ProgID="PBrush" ShapeID="_x0000_i1074" DrawAspect="Content" ObjectID="_1736068625" r:id="rId120"/>
                               </w:object>
                             </w:r>
                           </w:p>
@@ -24038,10 +24233,10 @@
                                   </w:pPr>
                                   <w:r>
                                     <w:object w:dxaOrig="720" w:dyaOrig="720" w14:anchorId="000C9EAA">
-                                      <v:shape id="_x0000_i1076" type="#_x0000_t75" style="width:21.75pt;height:21.75pt" o:ole="">
+                                      <v:shape id="_x0000_i1076" type="#_x0000_t75" style="width:21.6pt;height:21.6pt" o:ole="">
                                         <v:imagedata r:id="rId121" o:title=""/>
                                       </v:shape>
-                                      <o:OLEObject Type="Embed" ProgID="PBrush" ShapeID="_x0000_i1076" DrawAspect="Content" ObjectID="_1736055868" r:id="rId122"/>
+                                      <o:OLEObject Type="Embed" ProgID="PBrush" ShapeID="_x0000_i1076" DrawAspect="Content" ObjectID="_1736068626" r:id="rId122"/>
                                     </w:object>
                                   </w:r>
                                 </w:p>
@@ -24198,8 +24393,16 @@
                                     <w:rPr>
                                       <w:sz w:val="16"/>
                                     </w:rPr>
-                                    <w:t>Switch: DoorLever</w:t>
+                                    <w:t xml:space="preserve">Switch: </w:t>
                                   </w:r>
+                                  <w:proofErr w:type="spellStart"/>
+                                  <w:r>
+                                    <w:rPr>
+                                      <w:sz w:val="16"/>
+                                    </w:rPr>
+                                    <w:t>DoorLever</w:t>
+                                  </w:r>
+                                  <w:proofErr w:type="spellEnd"/>
                                 </w:p>
                               </w:tc>
                             </w:tr>
@@ -24331,10 +24534,10 @@
                             </w:pPr>
                             <w:r>
                               <w:object w:dxaOrig="720" w:dyaOrig="720" w14:anchorId="000C9EAA">
-                                <v:shape id="_x0000_i1076" type="#_x0000_t75" style="width:21.75pt;height:21.75pt" o:ole="">
+                                <v:shape id="_x0000_i1076" type="#_x0000_t75" style="width:21.6pt;height:21.6pt" o:ole="">
                                   <v:imagedata r:id="rId121" o:title=""/>
                                 </v:shape>
-                                <o:OLEObject Type="Embed" ProgID="PBrush" ShapeID="_x0000_i1076" DrawAspect="Content" ObjectID="_1736055868" r:id="rId123"/>
+                                <o:OLEObject Type="Embed" ProgID="PBrush" ShapeID="_x0000_i1076" DrawAspect="Content" ObjectID="_1736068626" r:id="rId123"/>
                               </w:object>
                             </w:r>
                           </w:p>
@@ -24491,8 +24694,16 @@
                               <w:rPr>
                                 <w:sz w:val="16"/>
                               </w:rPr>
-                              <w:t>Switch: DoorLever</w:t>
-                            </w:r>
+                              <w:t xml:space="preserve">Switch: </w:t>
+                            </w:r>
+                            <w:proofErr w:type="spellStart"/>
+                            <w:r>
+                              <w:rPr>
+                                <w:sz w:val="16"/>
+                              </w:rPr>
+                              <w:t>DoorLever</w:t>
+                            </w:r>
+                            <w:proofErr w:type="spellEnd"/>
                           </w:p>
                         </w:tc>
                       </w:tr>
@@ -24672,12 +24883,14 @@
                                       <w:sz w:val="16"/>
                                     </w:rPr>
                                   </w:pPr>
+                                  <w:proofErr w:type="spellStart"/>
                                   <w:r>
                                     <w:rPr>
                                       <w:sz w:val="16"/>
                                     </w:rPr>
                                     <w:t>DoorLever</w:t>
                                   </w:r>
+                                  <w:proofErr w:type="spellEnd"/>
                                 </w:p>
                               </w:tc>
                             </w:tr>
@@ -24826,12 +25039,14 @@
                                 <w:sz w:val="16"/>
                               </w:rPr>
                             </w:pPr>
+                            <w:proofErr w:type="spellStart"/>
                             <w:r>
                               <w:rPr>
                                 <w:sz w:val="16"/>
                               </w:rPr>
                               <w:t>DoorLever</w:t>
                             </w:r>
+                            <w:proofErr w:type="spellEnd"/>
                           </w:p>
                         </w:tc>
                       </w:tr>
@@ -24995,10 +25210,10 @@
                                   </w:pPr>
                                   <w:r>
                                     <w:object w:dxaOrig="720" w:dyaOrig="720" w14:anchorId="5D4D212B">
-                                      <v:shape id="_x0000_i1078" type="#_x0000_t75" style="width:21.75pt;height:21.75pt" o:ole="">
+                                      <v:shape id="_x0000_i1078" type="#_x0000_t75" style="width:21.6pt;height:21.6pt" o:ole="">
                                         <v:imagedata r:id="rId118" o:title=""/>
                                       </v:shape>
-                                      <o:OLEObject Type="Embed" ProgID="PBrush" ShapeID="_x0000_i1078" DrawAspect="Content" ObjectID="_1736055869" r:id="rId124"/>
+                                      <o:OLEObject Type="Embed" ProgID="PBrush" ShapeID="_x0000_i1078" DrawAspect="Content" ObjectID="_1736068627" r:id="rId124"/>
                                     </w:object>
                                   </w:r>
                                 </w:p>
@@ -25288,10 +25503,10 @@
                             </w:pPr>
                             <w:r>
                               <w:object w:dxaOrig="720" w:dyaOrig="720" w14:anchorId="5D4D212B">
-                                <v:shape id="_x0000_i1078" type="#_x0000_t75" style="width:21.75pt;height:21.75pt" o:ole="">
+                                <v:shape id="_x0000_i1078" type="#_x0000_t75" style="width:21.6pt;height:21.6pt" o:ole="">
                                   <v:imagedata r:id="rId118" o:title=""/>
                                 </v:shape>
-                                <o:OLEObject Type="Embed" ProgID="PBrush" ShapeID="_x0000_i1078" DrawAspect="Content" ObjectID="_1736055869" r:id="rId125"/>
+                                <o:OLEObject Type="Embed" ProgID="PBrush" ShapeID="_x0000_i1078" DrawAspect="Content" ObjectID="_1736068627" r:id="rId125"/>
                               </w:object>
                             </w:r>
                           </w:p>
@@ -25611,10 +25826,10 @@
                                   </w:pPr>
                                   <w:r>
                                     <w:object w:dxaOrig="720" w:dyaOrig="720" w14:anchorId="344651F8">
-                                      <v:shape id="_x0000_i1080" type="#_x0000_t75" style="width:21.75pt;height:21.75pt" o:ole="">
+                                      <v:shape id="_x0000_i1080" type="#_x0000_t75" style="width:21.6pt;height:21.6pt" o:ole="">
                                         <v:imagedata r:id="rId121" o:title=""/>
                                       </v:shape>
-                                      <o:OLEObject Type="Embed" ProgID="PBrush" ShapeID="_x0000_i1080" DrawAspect="Content" ObjectID="_1736055870" r:id="rId126"/>
+                                      <o:OLEObject Type="Embed" ProgID="PBrush" ShapeID="_x0000_i1080" DrawAspect="Content" ObjectID="_1736068628" r:id="rId126"/>
                                     </w:object>
                                   </w:r>
                                 </w:p>
@@ -25771,8 +25986,16 @@
                                     <w:rPr>
                                       <w:sz w:val="16"/>
                                     </w:rPr>
-                                    <w:t>Switch: DoorLever</w:t>
+                                    <w:t xml:space="preserve">Switch: </w:t>
                                   </w:r>
+                                  <w:proofErr w:type="spellStart"/>
+                                  <w:r>
+                                    <w:rPr>
+                                      <w:sz w:val="16"/>
+                                    </w:rPr>
+                                    <w:t>DoorLever</w:t>
+                                  </w:r>
+                                  <w:proofErr w:type="spellEnd"/>
                                 </w:p>
                               </w:tc>
                             </w:tr>
@@ -25904,10 +26127,10 @@
                             </w:pPr>
                             <w:r>
                               <w:object w:dxaOrig="720" w:dyaOrig="720" w14:anchorId="344651F8">
-                                <v:shape id="_x0000_i1080" type="#_x0000_t75" style="width:21.75pt;height:21.75pt" o:ole="">
+                                <v:shape id="_x0000_i1080" type="#_x0000_t75" style="width:21.6pt;height:21.6pt" o:ole="">
                                   <v:imagedata r:id="rId121" o:title=""/>
                                 </v:shape>
-                                <o:OLEObject Type="Embed" ProgID="PBrush" ShapeID="_x0000_i1080" DrawAspect="Content" ObjectID="_1736055870" r:id="rId127"/>
+                                <o:OLEObject Type="Embed" ProgID="PBrush" ShapeID="_x0000_i1080" DrawAspect="Content" ObjectID="_1736068628" r:id="rId127"/>
                               </w:object>
                             </w:r>
                           </w:p>
@@ -26064,8 +26287,16 @@
                               <w:rPr>
                                 <w:sz w:val="16"/>
                               </w:rPr>
-                              <w:t>Switch: DoorLever</w:t>
-                            </w:r>
+                              <w:t xml:space="preserve">Switch: </w:t>
+                            </w:r>
+                            <w:proofErr w:type="spellStart"/>
+                            <w:r>
+                              <w:rPr>
+                                <w:sz w:val="16"/>
+                              </w:rPr>
+                              <w:t>DoorLever</w:t>
+                            </w:r>
+                            <w:proofErr w:type="spellEnd"/>
                           </w:p>
                         </w:tc>
                       </w:tr>
@@ -26461,10 +26692,10 @@
                                   </w:pPr>
                                   <w:r>
                                     <w:object w:dxaOrig="720" w:dyaOrig="720" w14:anchorId="36B76FA9">
-                                      <v:shape id="_x0000_i1082" type="#_x0000_t75" style="width:21.75pt;height:21.75pt" o:ole="">
+                                      <v:shape id="_x0000_i1082" type="#_x0000_t75" style="width:21.6pt;height:21.6pt" o:ole="">
                                         <v:imagedata r:id="rId128" o:title=""/>
                                       </v:shape>
-                                      <o:OLEObject Type="Embed" ProgID="PBrush" ShapeID="_x0000_i1082" DrawAspect="Content" ObjectID="_1736055871" r:id="rId129"/>
+                                      <o:OLEObject Type="Embed" ProgID="PBrush" ShapeID="_x0000_i1082" DrawAspect="Content" ObjectID="_1736068629" r:id="rId129"/>
                                     </w:object>
                                   </w:r>
                                 </w:p>
@@ -26850,10 +27081,10 @@
                             </w:pPr>
                             <w:r>
                               <w:object w:dxaOrig="720" w:dyaOrig="720" w14:anchorId="36B76FA9">
-                                <v:shape id="_x0000_i1082" type="#_x0000_t75" style="width:21.75pt;height:21.75pt" o:ole="">
+                                <v:shape id="_x0000_i1082" type="#_x0000_t75" style="width:21.6pt;height:21.6pt" o:ole="">
                                   <v:imagedata r:id="rId128" o:title=""/>
                                 </v:shape>
-                                <o:OLEObject Type="Embed" ProgID="PBrush" ShapeID="_x0000_i1082" DrawAspect="Content" ObjectID="_1736055871" r:id="rId130"/>
+                                <o:OLEObject Type="Embed" ProgID="PBrush" ShapeID="_x0000_i1082" DrawAspect="Content" ObjectID="_1736068629" r:id="rId130"/>
                               </w:object>
                             </w:r>
                           </w:p>
@@ -28311,10 +28542,10 @@
       </w:r>
       <w:r>
         <w:object w:dxaOrig="13035" w:dyaOrig="4365" w14:anchorId="6D66BBDA">
-          <v:shape id="_x0000_i1083" type="#_x0000_t75" style="width:439.55pt;height:2in" o:ole="">
+          <v:shape id="_x0000_i1083" type="#_x0000_t75" style="width:439.2pt;height:2in" o:ole="">
             <v:imagedata r:id="rId133" o:title=""/>
           </v:shape>
-          <o:OLEObject Type="Embed" ProgID="Visio.Drawing.15" ShapeID="_x0000_i1083" DrawAspect="Content" ObjectID="_1736055850" r:id="rId134"/>
+          <o:OLEObject Type="Embed" ProgID="Visio.Drawing.15" ShapeID="_x0000_i1083" DrawAspect="Content" ObjectID="_1736068608" r:id="rId134"/>
         </w:object>
       </w:r>
       <w:r>
@@ -28677,7 +28908,7 @@
                               <w:tblLook w:val="04A0" w:firstRow="1" w:lastRow="0" w:firstColumn="1" w:lastColumn="0" w:noHBand="0" w:noVBand="1"/>
                             </w:tblPr>
                             <w:tblGrid>
-                              <w:gridCol w:w="646"/>
+                              <w:gridCol w:w="651"/>
                               <w:gridCol w:w="701"/>
                               <w:gridCol w:w="656"/>
                             </w:tblGrid>
@@ -28703,10 +28934,10 @@
                                   </w:pPr>
                                   <w:r>
                                     <w:object w:dxaOrig="720" w:dyaOrig="720" w14:anchorId="5CAE42C3">
-                                      <v:shape id="_x0000_i1085" type="#_x0000_t75" style="width:21.75pt;height:21.75pt" o:ole="">
+                                      <v:shape id="_x0000_i1085" type="#_x0000_t75" style="width:21.6pt;height:21.6pt" o:ole="">
                                         <v:imagedata r:id="rId135" o:title=""/>
                                       </v:shape>
-                                      <o:OLEObject Type="Embed" ProgID="PBrush" ShapeID="_x0000_i1085" DrawAspect="Content" ObjectID="_1736055872" r:id="rId136"/>
+                                      <o:OLEObject Type="Embed" ProgID="PBrush" ShapeID="_x0000_i1085" DrawAspect="Content" ObjectID="_1736068630" r:id="rId136"/>
                                     </w:object>
                                   </w:r>
                                 </w:p>
@@ -28969,7 +29200,7 @@
                         <w:tblLook w:val="04A0" w:firstRow="1" w:lastRow="0" w:firstColumn="1" w:lastColumn="0" w:noHBand="0" w:noVBand="1"/>
                       </w:tblPr>
                       <w:tblGrid>
-                        <w:gridCol w:w="646"/>
+                        <w:gridCol w:w="651"/>
                         <w:gridCol w:w="701"/>
                         <w:gridCol w:w="656"/>
                       </w:tblGrid>
@@ -28995,10 +29226,10 @@
                             </w:pPr>
                             <w:r>
                               <w:object w:dxaOrig="720" w:dyaOrig="720" w14:anchorId="5CAE42C3">
-                                <v:shape id="_x0000_i1085" type="#_x0000_t75" style="width:21.75pt;height:21.75pt" o:ole="">
+                                <v:shape id="_x0000_i1085" type="#_x0000_t75" style="width:21.6pt;height:21.6pt" o:ole="">
                                   <v:imagedata r:id="rId135" o:title=""/>
                                 </v:shape>
-                                <o:OLEObject Type="Embed" ProgID="PBrush" ShapeID="_x0000_i1085" DrawAspect="Content" ObjectID="_1736055872" r:id="rId137"/>
+                                <o:OLEObject Type="Embed" ProgID="PBrush" ShapeID="_x0000_i1085" DrawAspect="Content" ObjectID="_1736068630" r:id="rId137"/>
                               </w:object>
                             </w:r>
                           </w:p>
@@ -29295,7 +29526,7 @@
                               <w:tblLook w:val="04A0" w:firstRow="1" w:lastRow="0" w:firstColumn="1" w:lastColumn="0" w:noHBand="0" w:noVBand="1"/>
                             </w:tblPr>
                             <w:tblGrid>
-                              <w:gridCol w:w="646"/>
+                              <w:gridCol w:w="651"/>
                               <w:gridCol w:w="701"/>
                               <w:gridCol w:w="711"/>
                               <w:gridCol w:w="672"/>
@@ -29323,10 +29554,10 @@
                                   </w:pPr>
                                   <w:r>
                                     <w:object w:dxaOrig="720" w:dyaOrig="720" w14:anchorId="75E7A3F9">
-                                      <v:shape id="_x0000_i1087" type="#_x0000_t75" style="width:21.75pt;height:21.75pt" o:ole="">
+                                      <v:shape id="_x0000_i1087" type="#_x0000_t75" style="width:21.6pt;height:21.6pt" o:ole="">
                                         <v:imagedata r:id="rId138" o:title=""/>
                                       </v:shape>
-                                      <o:OLEObject Type="Embed" ProgID="PBrush" ShapeID="_x0000_i1087" DrawAspect="Content" ObjectID="_1736055873" r:id="rId139"/>
+                                      <o:OLEObject Type="Embed" ProgID="PBrush" ShapeID="_x0000_i1087" DrawAspect="Content" ObjectID="_1736068631" r:id="rId139"/>
                                     </w:object>
                                   </w:r>
                                 </w:p>
@@ -29689,7 +29920,7 @@
                         <w:tblLook w:val="04A0" w:firstRow="1" w:lastRow="0" w:firstColumn="1" w:lastColumn="0" w:noHBand="0" w:noVBand="1"/>
                       </w:tblPr>
                       <w:tblGrid>
-                        <w:gridCol w:w="646"/>
+                        <w:gridCol w:w="651"/>
                         <w:gridCol w:w="701"/>
                         <w:gridCol w:w="711"/>
                         <w:gridCol w:w="672"/>
@@ -29717,10 +29948,10 @@
                             </w:pPr>
                             <w:r>
                               <w:object w:dxaOrig="720" w:dyaOrig="720" w14:anchorId="75E7A3F9">
-                                <v:shape id="_x0000_i1087" type="#_x0000_t75" style="width:21.75pt;height:21.75pt" o:ole="">
+                                <v:shape id="_x0000_i1087" type="#_x0000_t75" style="width:21.6pt;height:21.6pt" o:ole="">
                                   <v:imagedata r:id="rId138" o:title=""/>
                                 </v:shape>
-                                <o:OLEObject Type="Embed" ProgID="PBrush" ShapeID="_x0000_i1087" DrawAspect="Content" ObjectID="_1736055873" r:id="rId140"/>
+                                <o:OLEObject Type="Embed" ProgID="PBrush" ShapeID="_x0000_i1087" DrawAspect="Content" ObjectID="_1736068631" r:id="rId140"/>
                               </w:object>
                             </w:r>
                           </w:p>
@@ -30114,7 +30345,7 @@
                               <w:tblLook w:val="04A0" w:firstRow="1" w:lastRow="0" w:firstColumn="1" w:lastColumn="0" w:noHBand="0" w:noVBand="1"/>
                             </w:tblPr>
                             <w:tblGrid>
-                              <w:gridCol w:w="646"/>
+                              <w:gridCol w:w="651"/>
                               <w:gridCol w:w="701"/>
                               <w:gridCol w:w="700"/>
                               <w:gridCol w:w="601"/>
@@ -30142,10 +30373,10 @@
                                   </w:pPr>
                                   <w:r>
                                     <w:object w:dxaOrig="720" w:dyaOrig="690" w14:anchorId="45566960">
-                                      <v:shape id="_x0000_i1089" type="#_x0000_t75" style="width:21.75pt;height:21.75pt" o:ole="">
+                                      <v:shape id="_x0000_i1089" type="#_x0000_t75" style="width:21.6pt;height:21.6pt" o:ole="">
                                         <v:imagedata r:id="rId61" o:title=""/>
                                       </v:shape>
-                                      <o:OLEObject Type="Embed" ProgID="PBrush" ShapeID="_x0000_i1089" DrawAspect="Content" ObjectID="_1736055874" r:id="rId141"/>
+                                      <o:OLEObject Type="Embed" ProgID="PBrush" ShapeID="_x0000_i1089" DrawAspect="Content" ObjectID="_1736068632" r:id="rId141"/>
                                     </w:object>
                                   </w:r>
                                 </w:p>
@@ -30508,7 +30739,7 @@
                         <w:tblLook w:val="04A0" w:firstRow="1" w:lastRow="0" w:firstColumn="1" w:lastColumn="0" w:noHBand="0" w:noVBand="1"/>
                       </w:tblPr>
                       <w:tblGrid>
-                        <w:gridCol w:w="646"/>
+                        <w:gridCol w:w="651"/>
                         <w:gridCol w:w="701"/>
                         <w:gridCol w:w="700"/>
                         <w:gridCol w:w="601"/>
@@ -30536,10 +30767,10 @@
                             </w:pPr>
                             <w:r>
                               <w:object w:dxaOrig="720" w:dyaOrig="690" w14:anchorId="45566960">
-                                <v:shape id="_x0000_i1089" type="#_x0000_t75" style="width:21.75pt;height:21.75pt" o:ole="">
+                                <v:shape id="_x0000_i1089" type="#_x0000_t75" style="width:21.6pt;height:21.6pt" o:ole="">
                                   <v:imagedata r:id="rId61" o:title=""/>
                                 </v:shape>
-                                <o:OLEObject Type="Embed" ProgID="PBrush" ShapeID="_x0000_i1089" DrawAspect="Content" ObjectID="_1736055874" r:id="rId142"/>
+                                <o:OLEObject Type="Embed" ProgID="PBrush" ShapeID="_x0000_i1089" DrawAspect="Content" ObjectID="_1736068632" r:id="rId142"/>
                               </w:object>
                             </w:r>
                           </w:p>
@@ -30829,10 +31060,10 @@
       </w:pPr>
       <w:r>
         <w:object w:dxaOrig="13065" w:dyaOrig="9645" w14:anchorId="67615220">
-          <v:shape id="_x0000_i1090" type="#_x0000_t75" style="width:438.7pt;height:324.85pt" o:ole="">
+          <v:shape id="_x0000_i1090" type="#_x0000_t75" style="width:439.2pt;height:324pt" o:ole="">
             <v:imagedata r:id="rId143" o:title=""/>
           </v:shape>
-          <o:OLEObject Type="Embed" ProgID="Visio.Drawing.15" ShapeID="_x0000_i1090" DrawAspect="Content" ObjectID="_1736055851" r:id="rId144"/>
+          <o:OLEObject Type="Embed" ProgID="Visio.Drawing.15" ShapeID="_x0000_i1090" DrawAspect="Content" ObjectID="_1736068609" r:id="rId144"/>
         </w:object>
       </w:r>
     </w:p>
@@ -31729,10 +31960,10 @@
       </w:r>
       <w:r>
         <w:object w:dxaOrig="14070" w:dyaOrig="9285" w14:anchorId="1CE97D3D">
-          <v:shape id="_x0000_i1091" type="#_x0000_t75" style="width:438.7pt;height:4in" o:ole="">
+          <v:shape id="_x0000_i1091" type="#_x0000_t75" style="width:439.2pt;height:4in" o:ole="">
             <v:imagedata r:id="rId146" o:title=""/>
           </v:shape>
-          <o:OLEObject Type="Embed" ProgID="Visio.Drawing.15" ShapeID="_x0000_i1091" DrawAspect="Content" ObjectID="_1736055852" r:id="rId147"/>
+          <o:OLEObject Type="Embed" ProgID="Visio.Drawing.15" ShapeID="_x0000_i1091" DrawAspect="Content" ObjectID="_1736068610" r:id="rId147"/>
         </w:object>
       </w:r>
     </w:p>
@@ -32179,10 +32410,10 @@
       </w:pPr>
       <w:r>
         <w:object w:dxaOrig="10726" w:dyaOrig="7426" w14:anchorId="776EA7C2">
-          <v:shape id="_x0000_i1092" type="#_x0000_t75" style="width:6in;height:302.25pt" o:ole="">
+          <v:shape id="_x0000_i1092" type="#_x0000_t75" style="width:6in;height:302.4pt" o:ole="">
             <v:imagedata r:id="rId150" o:title=""/>
           </v:shape>
-          <o:OLEObject Type="Embed" ProgID="Visio.Drawing.15" ShapeID="_x0000_i1092" DrawAspect="Content" ObjectID="_1736055853" r:id="rId151"/>
+          <o:OLEObject Type="Embed" ProgID="Visio.Drawing.15" ShapeID="_x0000_i1092" DrawAspect="Content" ObjectID="_1736068611" r:id="rId151"/>
         </w:object>
       </w:r>
       <w:r>
@@ -32267,13 +32498,20 @@
           </w:p>
           <w:p>
             <w:r>
-              <w:t>Granny Storekeep</w:t>
+              <w:t xml:space="preserve">Granny </w:t>
             </w:r>
+            <w:proofErr w:type="spellStart"/>
+            <w:r>
+              <w:t>Storekeep</w:t>
+            </w:r>
+            <w:proofErr w:type="spellEnd"/>
           </w:p>
           <w:p>
+            <w:proofErr w:type="spellStart"/>
             <w:r>
               <w:t>Lootbox</w:t>
             </w:r>
+            <w:proofErr w:type="spellEnd"/>
           </w:p>
           <w:p>
             <w:r>
@@ -32296,8 +32534,13 @@
             </w:r>
           </w:p>
           <w:p>
+            <w:proofErr w:type="spellStart"/>
             <w:r>
-              <w:t>Minimap + Compass</w:t>
+              <w:t>Minimap</w:t>
+            </w:r>
+            <w:proofErr w:type="spellEnd"/>
+            <w:r>
+              <w:t xml:space="preserve"> + Compass</w:t>
             </w:r>
           </w:p>
           <w:p>
@@ -32367,9 +32610,11 @@
             </w:r>
           </w:p>
           <w:p>
+            <w:proofErr w:type="spellStart"/>
             <w:r>
               <w:t>Hookshot</w:t>
             </w:r>
+            <w:proofErr w:type="spellEnd"/>
           </w:p>
           <w:p>
             <w:r>
@@ -32466,7 +32711,15 @@
         <w:pStyle w:val="Code"/>
       </w:pPr>
       <w:r>
-        <w:t>function addNewlines(str) {</w:t>
+        <w:t xml:space="preserve">function </w:t>
+      </w:r>
+      <w:proofErr w:type="spellStart"/>
+      <w:r>
+        <w:t>addNewlines</w:t>
+      </w:r>
+      <w:proofErr w:type="spellEnd"/>
+      <w:r>
+        <w:t>(str) {</w:t>
       </w:r>
     </w:p>
     <w:p>
@@ -32482,7 +32735,17 @@
         <w:pStyle w:val="Code"/>
       </w:pPr>
       <w:r>
-        <w:t>while (str.length &gt; 0) {</w:t>
+        <w:t>while (</w:t>
+      </w:r>
+      <w:proofErr w:type="spellStart"/>
+      <w:proofErr w:type="gramStart"/>
+      <w:r>
+        <w:t>str.length</w:t>
+      </w:r>
+      <w:proofErr w:type="spellEnd"/>
+      <w:proofErr w:type="gramEnd"/>
+      <w:r>
+        <w:t xml:space="preserve"> &gt; 0) {</w:t>
       </w:r>
     </w:p>
     <w:p>
@@ -32490,7 +32753,17 @@
         <w:pStyle w:val="Code"/>
       </w:pPr>
       <w:r>
-        <w:t>result += str.substring(0, 50) + '\n';</w:t>
+        <w:t xml:space="preserve">result += </w:t>
+      </w:r>
+      <w:proofErr w:type="spellStart"/>
+      <w:proofErr w:type="gramStart"/>
+      <w:r>
+        <w:t>str.substring</w:t>
+      </w:r>
+      <w:proofErr w:type="spellEnd"/>
+      <w:proofErr w:type="gramEnd"/>
+      <w:r>
+        <w:t>(0, 50) + '\n';</w:t>
       </w:r>
     </w:p>
     <w:p>
@@ -32498,7 +32771,17 @@
         <w:pStyle w:val="Code"/>
       </w:pPr>
       <w:r>
-        <w:t>str = str.substring(50);} return result;}</w:t>
+        <w:t xml:space="preserve">str = </w:t>
+      </w:r>
+      <w:proofErr w:type="spellStart"/>
+      <w:proofErr w:type="gramStart"/>
+      <w:r>
+        <w:t>str.substring</w:t>
+      </w:r>
+      <w:proofErr w:type="spellEnd"/>
+      <w:proofErr w:type="gramEnd"/>
+      <w:r>
+        <w:t>(50);} return result;}</w:t>
       </w:r>
     </w:p>
     <w:p>
@@ -32506,7 +32789,15 @@
         <w:pStyle w:val="Code"/>
       </w:pPr>
       <w:r>
-        <w:t>function reqListener () {</w:t>
+        <w:t xml:space="preserve">function </w:t>
+      </w:r>
+      <w:proofErr w:type="spellStart"/>
+      <w:r>
+        <w:t>reqListener</w:t>
+      </w:r>
+      <w:proofErr w:type="spellEnd"/>
+      <w:r>
+        <w:t xml:space="preserve"> () {</w:t>
       </w:r>
     </w:p>
     <w:p>
@@ -32514,7 +32805,17 @@
         <w:pStyle w:val="Code"/>
       </w:pPr>
       <w:r>
-        <w:t>console.log(this.responseText);</w:t>
+        <w:t>console.log(</w:t>
+      </w:r>
+      <w:proofErr w:type="spellStart"/>
+      <w:proofErr w:type="gramStart"/>
+      <w:r>
+        <w:t>this.responseText</w:t>
+      </w:r>
+      <w:proofErr w:type="spellEnd"/>
+      <w:proofErr w:type="gramEnd"/>
+      <w:r>
+        <w:t>);</w:t>
       </w:r>
     </w:p>
     <w:p>
@@ -32522,7 +32823,33 @@
         <w:pStyle w:val="Code"/>
       </w:pPr>
       <w:r>
-        <w:t>$gameMessage.add(addNewlines(this.responseText))</w:t>
+        <w:t>$</w:t>
+      </w:r>
+      <w:proofErr w:type="spellStart"/>
+      <w:r>
+        <w:t>gameMessage.add</w:t>
+      </w:r>
+      <w:proofErr w:type="spellEnd"/>
+      <w:r>
+        <w:t>(</w:t>
+      </w:r>
+      <w:proofErr w:type="spellStart"/>
+      <w:r>
+        <w:t>addNewlines</w:t>
+      </w:r>
+      <w:proofErr w:type="spellEnd"/>
+      <w:r>
+        <w:t>(</w:t>
+      </w:r>
+      <w:proofErr w:type="spellStart"/>
+      <w:proofErr w:type="gramStart"/>
+      <w:r>
+        <w:t>this.responseText</w:t>
+      </w:r>
+      <w:proofErr w:type="spellEnd"/>
+      <w:proofErr w:type="gramEnd"/>
+      <w:r>
+        <w:t>))</w:t>
       </w:r>
     </w:p>
     <w:p>
@@ -32538,39 +32865,96 @@
         <w:pStyle w:val="Code"/>
       </w:pPr>
       <w:r>
-        <w:t>var xhr = new XMLHttpRequest();</w:t>
+        <w:t xml:space="preserve">var </w:t>
+      </w:r>
+      <w:proofErr w:type="spellStart"/>
+      <w:r>
+        <w:t>xhr</w:t>
+      </w:r>
+      <w:proofErr w:type="spellEnd"/>
+      <w:r>
+        <w:t xml:space="preserve"> = new </w:t>
+      </w:r>
+      <w:proofErr w:type="spellStart"/>
+      <w:proofErr w:type="gramStart"/>
+      <w:r>
+        <w:t>XMLHttpRequest</w:t>
+      </w:r>
+      <w:proofErr w:type="spellEnd"/>
+      <w:r>
+        <w:t>(</w:t>
+      </w:r>
+      <w:proofErr w:type="gramEnd"/>
+      <w:r>
+        <w:t>);</w:t>
       </w:r>
     </w:p>
     <w:p>
       <w:pPr>
         <w:pStyle w:val="Code"/>
       </w:pPr>
-      <w:r>
-        <w:t>xhr.addEventListener("load", reqListener);</w:t>
+      <w:proofErr w:type="spellStart"/>
+      <w:proofErr w:type="gramStart"/>
+      <w:r>
+        <w:t>xhr.addEventListener</w:t>
+      </w:r>
+      <w:proofErr w:type="spellEnd"/>
+      <w:proofErr w:type="gramEnd"/>
+      <w:r>
+        <w:t xml:space="preserve">("load", </w:t>
+      </w:r>
+      <w:proofErr w:type="spellStart"/>
+      <w:r>
+        <w:t>reqListener</w:t>
+      </w:r>
+      <w:proofErr w:type="spellEnd"/>
+      <w:r>
+        <w:t>);</w:t>
       </w:r>
     </w:p>
     <w:p>
       <w:pPr>
         <w:pStyle w:val="Code"/>
       </w:pPr>
-      <w:r>
-        <w:t>xhr.open("GET", "https://icanhazdadjoke.com/");</w:t>
+      <w:proofErr w:type="spellStart"/>
+      <w:proofErr w:type="gramStart"/>
+      <w:r>
+        <w:t>xhr.open</w:t>
+      </w:r>
+      <w:proofErr w:type="spellEnd"/>
+      <w:proofErr w:type="gramEnd"/>
+      <w:r>
+        <w:t>("GET", "https://icanhazdadjoke.com/");</w:t>
       </w:r>
     </w:p>
     <w:p>
       <w:pPr>
         <w:pStyle w:val="Code"/>
       </w:pPr>
-      <w:r>
-        <w:t>xhr.setRequestHeader('Accept', 'text/plain')</w:t>
+      <w:proofErr w:type="spellStart"/>
+      <w:proofErr w:type="gramStart"/>
+      <w:r>
+        <w:t>xhr.setRequestHeader</w:t>
+      </w:r>
+      <w:proofErr w:type="spellEnd"/>
+      <w:proofErr w:type="gramEnd"/>
+      <w:r>
+        <w:t>('Accept', 'text/plain')</w:t>
       </w:r>
     </w:p>
     <w:p>
       <w:pPr>
         <w:pStyle w:val="Code"/>
       </w:pPr>
-      <w:r>
-        <w:t>xhr.send();</w:t>
+      <w:proofErr w:type="spellStart"/>
+      <w:proofErr w:type="gramStart"/>
+      <w:r>
+        <w:t>xhr.send</w:t>
+      </w:r>
+      <w:proofErr w:type="spellEnd"/>
+      <w:proofErr w:type="gramEnd"/>
+      <w:r>
+        <w:t>();</w:t>
       </w:r>
     </w:p>
     <w:p>
@@ -32896,9 +33280,11 @@
                           </w:tbl>
                           <w:p/>
                           <w:p>
+                            <w:proofErr w:type="spellStart"/>
                             <w:r>
                               <w:t>dasdadasdadadasdadsaddddddddddddddddddddddddddddddddddddd</w:t>
                             </w:r>
+                            <w:proofErr w:type="spellEnd"/>
                           </w:p>
                         </w:txbxContent>
                       </wps:txbx>
@@ -33181,9 +33567,11 @@
                     </w:tbl>
                     <w:p/>
                     <w:p>
+                      <w:proofErr w:type="spellStart"/>
                       <w:r>
                         <w:t>dasdadasdadadasdadsaddddddddddddddddddddddddddddddddddddd</w:t>
                       </w:r>
+                      <w:proofErr w:type="spellEnd"/>
                     </w:p>
                   </w:txbxContent>
                 </v:textbox>
@@ -33349,7 +33737,27 @@
           <w:sz w:val="16"/>
           <w:szCs w:val="20"/>
         </w:rPr>
-        <w:t xml:space="preserve">Yes, No </w:t>
+        <w:t xml:space="preserve">Yes, </w:t>
+      </w:r>
+      <w:proofErr w:type="gramStart"/>
+      <w:r>
+        <w:rPr>
+          <w:rFonts w:ascii="Courier New" w:eastAsia="Times New Roman" w:hAnsi="Courier New" w:cs="Courier New"/>
+          <w:color w:val="000080"/>
+          <w:sz w:val="16"/>
+          <w:szCs w:val="20"/>
+        </w:rPr>
+        <w:t>No</w:t>
+      </w:r>
+      <w:proofErr w:type="gramEnd"/>
+      <w:r>
+        <w:rPr>
+          <w:rFonts w:ascii="Courier New" w:eastAsia="Times New Roman" w:hAnsi="Courier New" w:cs="Courier New"/>
+          <w:color w:val="000080"/>
+          <w:sz w:val="16"/>
+          <w:szCs w:val="20"/>
+        </w:rPr>
+        <w:t xml:space="preserve"> </w:t>
       </w:r>
       <w:r>
         <w:rPr>
@@ -33953,14 +34361,14 @@
         <v:path o:extrusionok="f" gradientshapeok="t" o:connecttype="rect"/>
         <o:lock v:ext="edit" aspectratio="t"/>
       </v:shapetype>
-      <v:shape id="Picture 65" o:spid="_x0000_i1026" type="#_x0000_t75" style="width:9.2pt;height:12.55pt;visibility:visible;mso-wrap-style:square" o:bullet="t">
+      <v:shape id="Picture 65" o:spid="_x0000_i1086" type="#_x0000_t75" style="width:7.2pt;height:14.4pt;visibility:visible;mso-wrap-style:square" o:bullet="t">
         <v:imagedata r:id="rId1" o:title=""/>
       </v:shape>
     </w:pict>
   </w:numPicBullet>
   <w:numPicBullet w:numPicBulletId="1">
     <w:pict>
-      <v:shape id="Picture 84" o:spid="_x0000_i1027" type="#_x0000_t75" style="width:24.3pt;height:24.3pt;visibility:visible;mso-wrap-style:square" o:bullet="t">
+      <v:shape id="Picture 84" o:spid="_x0000_i1087" type="#_x0000_t75" style="width:21.6pt;height:21.6pt;visibility:visible;mso-wrap-style:square" o:bullet="t">
         <v:imagedata r:id="rId2" o:title=""/>
       </v:shape>
     </w:pict>
@@ -37360,16 +37768,16 @@
 <file path=customXml/itemProps2.xml><?xml version="1.0" encoding="utf-8"?>
 <ds:datastoreItem xmlns:ds="http://schemas.openxmlformats.org/officeDocument/2006/customXml" ds:itemID="{0089AFEF-0B93-41DF-A508-5FA635327DB1}">
   <ds:schemaRefs>
+    <ds:schemaRef ds:uri="http://www.w3.org/XML/1998/namespace"/>
     <ds:schemaRef ds:uri="http://purl.org/dc/terms/"/>
-    <ds:schemaRef ds:uri="http://purl.org/dc/elements/1.1/"/>
-    <ds:schemaRef ds:uri="http://schemas.microsoft.com/office/2006/documentManagement/types"/>
-    <ds:schemaRef ds:uri="http://www.w3.org/XML/1998/namespace"/>
     <ds:schemaRef ds:uri="cc9255bc-4d99-4f42-bba5-857cbcc6e725"/>
     <ds:schemaRef ds:uri="http://purl.org/dc/dcmitype/"/>
+    <ds:schemaRef ds:uri="http://schemas.microsoft.com/office/2006/metadata/properties"/>
+    <ds:schemaRef ds:uri="http://schemas.microsoft.com/office/2006/documentManagement/types"/>
     <ds:schemaRef ds:uri="http://schemas.microsoft.com/office/infopath/2007/PartnerControls"/>
+    <ds:schemaRef ds:uri="fc2bff61-6a31-4c51-9f32-b9bba46405e5"/>
     <ds:schemaRef ds:uri="http://schemas.openxmlformats.org/package/2006/metadata/core-properties"/>
-    <ds:schemaRef ds:uri="fc2bff61-6a31-4c51-9f32-b9bba46405e5"/>
-    <ds:schemaRef ds:uri="http://schemas.microsoft.com/office/2006/metadata/properties"/>
+    <ds:schemaRef ds:uri="http://purl.org/dc/elements/1.1/"/>
   </ds:schemaRefs>
 </ds:datastoreItem>
 </file>
@@ -37383,7 +37791,7 @@
 </file>
 
 <file path=customXml/itemProps4.xml><?xml version="1.0" encoding="utf-8"?>
-<ds:datastoreItem xmlns:ds="http://schemas.openxmlformats.org/officeDocument/2006/customXml" ds:itemID="{1887D5A5-6F89-43BB-AF9C-8E8AC9D746F6}">
+<ds:datastoreItem xmlns:ds="http://schemas.openxmlformats.org/officeDocument/2006/customXml" ds:itemID="{56EBE2A6-5281-49D0-B1BE-AB4A984FCB4C}">
   <ds:schemaRefs>
     <ds:schemaRef ds:uri="http://schemas.openxmlformats.org/officeDocument/2006/bibliography"/>
   </ds:schemaRefs>

</xml_diff>